<commit_message>
Windows form to web interface changes.
</commit_message>
<xml_diff>
--- a/UAH Fit Vault Software Design Specification.docx
+++ b/UAH Fit Vault Software Design Specification.docx
@@ -1,6 +1,6 @@
 
 <file path=word/document.xml><?xml version="1.0" encoding="utf-8"?>
-<w:document xmlns:wpc="http://schemas.microsoft.com/office/word/2010/wordprocessingCanvas" xmlns:mc="http://schemas.openxmlformats.org/markup-compatibility/2006" xmlns:o="urn:schemas-microsoft-com:office:office" xmlns:r="http://schemas.openxmlformats.org/officeDocument/2006/relationships" xmlns:m="http://schemas.openxmlformats.org/officeDocument/2006/math" xmlns:v="urn:schemas-microsoft-com:vml" xmlns:wp14="http://schemas.microsoft.com/office/word/2010/wordprocessingDrawing" xmlns:wp="http://schemas.openxmlformats.org/drawingml/2006/wordprocessingDrawing" xmlns:w10="urn:schemas-microsoft-com:office:word" xmlns:w="http://schemas.openxmlformats.org/wordprocessingml/2006/main" xmlns:w14="http://schemas.microsoft.com/office/word/2010/wordml" xmlns:wpg="http://schemas.microsoft.com/office/word/2010/wordprocessingGroup" xmlns:wpi="http://schemas.microsoft.com/office/word/2010/wordprocessingInk" xmlns:wne="http://schemas.microsoft.com/office/word/2006/wordml" xmlns:wps="http://schemas.microsoft.com/office/word/2010/wordprocessingShape" mc:Ignorable="w14 wp14">
+<w:document xmlns:ve="http://schemas.openxmlformats.org/markup-compatibility/2006" xmlns:o="urn:schemas-microsoft-com:office:office" xmlns:r="http://schemas.openxmlformats.org/officeDocument/2006/relationships" xmlns:m="http://schemas.openxmlformats.org/officeDocument/2006/math" xmlns:v="urn:schemas-microsoft-com:vml" xmlns:wp="http://schemas.openxmlformats.org/drawingml/2006/wordprocessingDrawing" xmlns:w10="urn:schemas-microsoft-com:office:word" xmlns:w="http://schemas.openxmlformats.org/wordprocessingml/2006/main" xmlns:wne="http://schemas.microsoft.com/office/word/2006/wordml">
   <w:body>
     <w:sdt>
       <w:sdtPr>
@@ -30,7 +30,7 @@
           <w:tblPr>
             <w:tblpPr w:leftFromText="187" w:rightFromText="187" w:bottomFromText="720" w:horzAnchor="margin" w:tblpYSpec="center"/>
             <w:tblW w:w="5000" w:type="pct"/>
-            <w:tblLook w:val="04A0" w:firstRow="1" w:lastRow="0" w:firstColumn="1" w:lastColumn="0" w:noHBand="0" w:noVBand="1"/>
+            <w:tblLook w:val="04A0"/>
           </w:tblPr>
           <w:tblGrid>
             <w:gridCol w:w="9576"/>
@@ -59,7 +59,6 @@
                     <w:dataBinding w:prefixMappings="xmlns:ns0='http://schemas.openxmlformats.org/package/2006/metadata/core-properties' xmlns:ns1='http://purl.org/dc/elements/1.1/'" w:xpath="/ns0:coreProperties[1]/ns1:title[1]" w:storeItemID="{6C3C8BC8-F283-45AE-878A-BAB7291924A1}"/>
                     <w:text/>
                   </w:sdtPr>
-                  <w:sdtEndPr/>
                   <w:sdtContent>
                     <w:r>
                       <w:rPr>
@@ -97,7 +96,6 @@
                     <w:dataBinding w:prefixMappings="xmlns:ns0='http://schemas.openxmlformats.org/package/2006/metadata/core-properties' xmlns:ns1='http://purl.org/dc/elements/1.1/'" w:xpath="/ns0:coreProperties[1]/ns1:subject[1]" w:storeItemID="{6C3C8BC8-F283-45AE-878A-BAB7291924A1}"/>
                     <w:text/>
                   </w:sdtPr>
-                  <w:sdtEndPr/>
                   <w:sdtContent>
                     <w:r>
                       <w:t>CPE 656/658 Software Studio</w:t>
@@ -144,386 +142,79 @@
             </w:tc>
           </w:tr>
         </w:tbl>
-        <w:bookmarkStart w:id="0" w:name="_GoBack"/>
         <w:p>
+          <w:bookmarkStart w:id="0" w:name="_GoBack"/>
           <w:r>
             <w:rPr>
               <w:noProof/>
             </w:rPr>
-            <mc:AlternateContent>
-              <mc:Choice Requires="wps">
-                <w:drawing>
-                  <wp:anchor distT="0" distB="0" distL="114300" distR="114300" simplePos="0" relativeHeight="251661312" behindDoc="1" locked="0" layoutInCell="1" allowOverlap="1" wp14:anchorId="3788A129" wp14:editId="0F9B737F">
-                    <wp:simplePos x="0" y="0"/>
-                    <wp:positionH relativeFrom="page">
-                      <wp:align>center</wp:align>
-                    </wp:positionH>
-                    <wp:positionV relativeFrom="page">
-                      <wp:align>center</wp:align>
-                    </wp:positionV>
-                    <wp:extent cx="7772400" cy="10058400"/>
-                    <wp:effectExtent l="0" t="0" r="0" b="0"/>
-                    <wp:wrapNone/>
-                    <wp:docPr id="52" name="Rectangle 52"/>
-                    <wp:cNvGraphicFramePr/>
-                    <a:graphic xmlns:a="http://schemas.openxmlformats.org/drawingml/2006/main">
-                      <a:graphicData uri="http://schemas.microsoft.com/office/word/2010/wordprocessingShape">
-                        <wps:wsp>
-                          <wps:cNvSpPr/>
-                          <wps:spPr>
-                            <a:xfrm>
-                              <a:off x="0" y="0"/>
-                              <a:ext cx="7772400" cy="10058400"/>
-                            </a:xfrm>
-                            <a:prstGeom prst="rect">
-                              <a:avLst/>
-                            </a:prstGeom>
-                            <a:blipFill dpi="0" rotWithShape="1">
-                              <a:blip r:embed="rId10">
-                                <a:duotone>
-                                  <a:schemeClr val="lt1">
-                                    <a:shade val="20000"/>
-                                    <a:satMod val="350000"/>
-                                    <a:lumMod val="125000"/>
-                                  </a:schemeClr>
-                                  <a:schemeClr val="lt1">
-                                    <a:tint val="90000"/>
-                                    <a:satMod val="250000"/>
-                                  </a:schemeClr>
-                                </a:duotone>
-                              </a:blip>
-                              <a:srcRect/>
-                              <a:stretch>
-                                <a:fillRect/>
-                              </a:stretch>
-                            </a:blipFill>
-                            <a:ln>
-                              <a:noFill/>
-                            </a:ln>
-                          </wps:spPr>
-                          <wps:style>
-                            <a:lnRef idx="2">
-                              <a:schemeClr val="accent1">
-                                <a:shade val="50000"/>
-                              </a:schemeClr>
-                            </a:lnRef>
-                            <a:fillRef idx="1003">
-                              <a:schemeClr val="lt1"/>
-                            </a:fillRef>
-                            <a:effectRef idx="0">
-                              <a:schemeClr val="accent1"/>
-                            </a:effectRef>
-                            <a:fontRef idx="minor">
-                              <a:schemeClr val="lt1"/>
-                            </a:fontRef>
-                          </wps:style>
-                          <wps:bodyPr rot="0" spcFirstLastPara="0" vertOverflow="overflow" horzOverflow="overflow" vert="horz" wrap="square" lIns="91440" tIns="45720" rIns="91440" bIns="45720" numCol="1" spcCol="0" rtlCol="0" fromWordArt="0" anchor="ctr" anchorCtr="0" forceAA="0" compatLnSpc="1">
-                            <a:prstTxWarp prst="textNoShape">
-                              <a:avLst/>
-                            </a:prstTxWarp>
-                            <a:noAutofit/>
-                          </wps:bodyPr>
-                        </wps:wsp>
-                      </a:graphicData>
-                    </a:graphic>
-                    <wp14:sizeRelH relativeFrom="page">
-                      <wp14:pctWidth>100000</wp14:pctWidth>
-                    </wp14:sizeRelH>
-                    <wp14:sizeRelV relativeFrom="page">
-                      <wp14:pctHeight>100000</wp14:pctHeight>
-                    </wp14:sizeRelV>
-                  </wp:anchor>
-                </w:drawing>
-              </mc:Choice>
-              <mc:Fallback>
-                <w:pict>
-                  <v:rect id="Rectangle 52" o:spid="_x0000_s1026" style="position:absolute;margin-left:0;margin-top:0;width:612pt;height:11in;z-index:-251655168;visibility:visible;mso-wrap-style:square;mso-width-percent:1000;mso-height-percent:1000;mso-wrap-distance-left:9pt;mso-wrap-distance-top:0;mso-wrap-distance-right:9pt;mso-wrap-distance-bottom:0;mso-position-horizontal:center;mso-position-horizontal-relative:page;mso-position-vertical:center;mso-position-vertical-relative:page;mso-width-percent:1000;mso-height-percent:1000;mso-width-relative:page;mso-height-relative:page;v-text-anchor:middle" o:gfxdata="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" stroked="f" strokeweight="2pt">
-                    <v:fill r:id="rId11" o:title="" recolor="t" rotate="t" type="frame"/>
-                    <v:imagedata recolortarget="#3f3f3f [801]"/>
-                    <w10:wrap anchorx="page" anchory="page"/>
-                  </v:rect>
-                </w:pict>
-              </mc:Fallback>
-            </mc:AlternateContent>
+            <w:pict>
+              <v:rect id="Rectangle 52" o:spid="_x0000_s1026" style="position:absolute;margin-left:0;margin-top:0;width:612pt;height:11in;z-index:-251655168;visibility:visible;mso-wrap-style:square;mso-width-percent:1000;mso-height-percent:1000;mso-wrap-distance-left:9pt;mso-wrap-distance-top:0;mso-wrap-distance-right:9pt;mso-wrap-distance-bottom:0;mso-position-horizontal:center;mso-position-horizontal-relative:page;mso-position-vertical:center;mso-position-vertical-relative:page;mso-width-percent:1000;mso-height-percent:1000;mso-width-relative:page;mso-height-relative:page;v-text-anchor:middle" o:gfxdata="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" stroked="f" strokeweight="2pt">
+                <v:fill r:id="rId9" o:title="" recolor="t" rotate="t" type="frame"/>
+                <v:imagedata recolortarget="#3f3f3f [801]"/>
+                <w10:wrap anchorx="page" anchory="page"/>
+              </v:rect>
+            </w:pict>
           </w:r>
           <w:bookmarkEnd w:id="0"/>
           <w:r>
             <w:rPr>
               <w:noProof/>
             </w:rPr>
-            <mc:AlternateContent>
-              <mc:Choice Requires="wps">
-                <w:drawing>
-                  <wp:anchor distT="0" distB="0" distL="114300" distR="114300" simplePos="0" relativeHeight="251659264" behindDoc="0" locked="0" layoutInCell="1" allowOverlap="1" wp14:anchorId="59AA7B31" wp14:editId="7C44FF82">
-                    <wp:simplePos x="0" y="0"/>
-                    <mc:AlternateContent>
-                      <mc:Choice Requires="wp14">
-                        <wp:positionH relativeFrom="margin">
-                          <wp14:pctPosHOffset>0</wp14:pctPosHOffset>
-                        </wp:positionH>
-                      </mc:Choice>
-                      <mc:Fallback>
-                        <wp:positionH relativeFrom="page">
-                          <wp:posOffset>914400</wp:posOffset>
-                        </wp:positionH>
-                      </mc:Fallback>
-                    </mc:AlternateContent>
-                    <wp:positionV relativeFrom="margin">
-                      <wp:align>bottom</wp:align>
-                    </wp:positionV>
-                    <wp:extent cx="5943600" cy="389890"/>
-                    <wp:effectExtent l="0" t="0" r="0" b="0"/>
-                    <wp:wrapNone/>
-                    <wp:docPr id="53" name="Text Box 53"/>
-                    <wp:cNvGraphicFramePr/>
-                    <a:graphic xmlns:a="http://schemas.openxmlformats.org/drawingml/2006/main">
-                      <a:graphicData uri="http://schemas.microsoft.com/office/word/2010/wordprocessingShape">
-                        <wps:wsp>
-                          <wps:cNvSpPr txBox="1"/>
-                          <wps:spPr>
-                            <a:xfrm>
-                              <a:off x="0" y="0"/>
-                              <a:ext cx="5943600" cy="389890"/>
-                            </a:xfrm>
-                            <a:prstGeom prst="rect">
-                              <a:avLst/>
-                            </a:prstGeom>
-                            <a:noFill/>
-                            <a:ln w="6350">
-                              <a:noFill/>
-                            </a:ln>
-                            <a:effectLst/>
-                          </wps:spPr>
-                          <wps:txbx>
-                            <w:txbxContent>
-                              <w:sdt>
-                                <w:sdtPr>
-                                  <w:id w:val="437563760"/>
-                                  <w:date w:fullDate="2015-10-25T00:00:00Z">
-                                    <w:dateFormat w:val="M/d/yyyy"/>
-                                    <w:lid w:val="en-US"/>
-                                    <w:storeMappedDataAs w:val="dateTime"/>
-                                    <w:calendar w:val="gregorian"/>
-                                  </w:date>
-                                </w:sdtPr>
-                                <w:sdtEndPr/>
-                                <w:sdtContent>
-                                  <w:p>
-                                    <w:pPr>
-                                      <w:pStyle w:val="Subtitle"/>
-                                    </w:pPr>
-                                    <w:r>
-                                      <w:t>10/25/2015</w:t>
-                                    </w:r>
-                                  </w:p>
-                                </w:sdtContent>
-                              </w:sdt>
-                            </w:txbxContent>
-                          </wps:txbx>
-                          <wps:bodyPr rot="0" spcFirstLastPara="0" vertOverflow="overflow" horzOverflow="overflow" vert="horz" wrap="square" lIns="91440" tIns="45720" rIns="91440" bIns="45720" numCol="1" spcCol="0" rtlCol="0" fromWordArt="0" anchor="b" anchorCtr="0" forceAA="0" compatLnSpc="1">
-                            <a:prstTxWarp prst="textNoShape">
-                              <a:avLst/>
-                            </a:prstTxWarp>
-                            <a:spAutoFit/>
-                          </wps:bodyPr>
-                        </wps:wsp>
-                      </a:graphicData>
-                    </a:graphic>
-                    <wp14:sizeRelH relativeFrom="margin">
-                      <wp14:pctWidth>100000</wp14:pctWidth>
-                    </wp14:sizeRelH>
-                    <wp14:sizeRelV relativeFrom="margin">
-                      <wp14:pctHeight>15000</wp14:pctHeight>
-                    </wp14:sizeRelV>
-                  </wp:anchor>
-                </w:drawing>
-              </mc:Choice>
-              <mc:Fallback>
-                <w:pict>
-                  <v:shapetype id="_x0000_t202" coordsize="21600,21600" o:spt="202" path="m,l,21600r21600,l21600,xe">
-                    <v:stroke joinstyle="miter"/>
-                    <v:path gradientshapeok="t" o:connecttype="rect"/>
-                  </v:shapetype>
-                  <v:shape id="Text Box 53" o:spid="_x0000_s1026" type="#_x0000_t202" style="position:absolute;margin-left:0;margin-top:0;width:468pt;height:30.7pt;z-index:251659264;visibility:visible;mso-wrap-style:square;mso-width-percent:1000;mso-height-percent:150;mso-left-percent:0;mso-wrap-distance-left:9pt;mso-wrap-distance-top:0;mso-wrap-distance-right:9pt;mso-wrap-distance-bottom:0;mso-position-horizontal-relative:margin;mso-position-vertical:bottom;mso-position-vertical-relative:margin;mso-width-percent:1000;mso-height-percent:150;mso-left-percent:0;mso-width-relative:margin;mso-height-relative:margin;v-text-anchor:bottom" o:gfxdata="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" filled="f" stroked="f" strokeweight=".5pt">
-                    <v:textbox style="mso-fit-shape-to-text:t">
-                      <w:txbxContent>
-                        <w:sdt>
-                          <w:sdtPr>
-                            <w:id w:val="437563760"/>
-                            <w:date w:fullDate="2015-10-25T00:00:00Z">
-                              <w:dateFormat w:val="M/d/yyyy"/>
-                              <w:lid w:val="en-US"/>
-                              <w:storeMappedDataAs w:val="dateTime"/>
-                              <w:calendar w:val="gregorian"/>
-                            </w:date>
-                          </w:sdtPr>
-                          <w:sdtEndPr/>
-                          <w:sdtContent>
-                            <w:p>
-                              <w:pPr>
-                                <w:pStyle w:val="Subtitle"/>
-                              </w:pPr>
-                              <w:r>
-                                <w:t>10/25/2015</w:t>
-                              </w:r>
-                            </w:p>
-                          </w:sdtContent>
-                        </w:sdt>
-                      </w:txbxContent>
-                    </v:textbox>
-                    <w10:wrap anchorx="margin" anchory="margin"/>
-                  </v:shape>
-                </w:pict>
-              </mc:Fallback>
-            </mc:AlternateContent>
+            <w:pict>
+              <v:shapetype id="_x0000_t202" coordsize="21600,21600" o:spt="202" path="m,l,21600r21600,l21600,xe">
+                <v:stroke joinstyle="miter"/>
+                <v:path gradientshapeok="t" o:connecttype="rect"/>
+              </v:shapetype>
+              <v:shape id="Text Box 53" o:spid="_x0000_s1029" type="#_x0000_t202" style="position:absolute;margin-left:0;margin-top:0;width:468pt;height:30.7pt;z-index:251659264;visibility:visible;mso-wrap-style:square;mso-width-percent:1000;mso-height-percent:150;mso-left-percent:0;mso-wrap-distance-left:9pt;mso-wrap-distance-top:0;mso-wrap-distance-right:9pt;mso-wrap-distance-bottom:0;mso-position-horizontal-relative:margin;mso-position-vertical:bottom;mso-position-vertical-relative:margin;mso-width-percent:1000;mso-height-percent:150;mso-left-percent:0;mso-width-relative:margin;mso-height-relative:margin;v-text-anchor:bottom" o:gfxdata="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" filled="f" stroked="f" strokeweight=".5pt">
+                <v:textbox style="mso-fit-shape-to-text:t">
+                  <w:txbxContent>
+                    <w:sdt>
+                      <w:sdtPr>
+                        <w:id w:val="437563760"/>
+                        <w:date w:fullDate="2015-10-25T00:00:00Z">
+                          <w:dateFormat w:val="M/d/yyyy"/>
+                          <w:lid w:val="en-US"/>
+                          <w:storeMappedDataAs w:val="dateTime"/>
+                          <w:calendar w:val="gregorian"/>
+                        </w:date>
+                      </w:sdtPr>
+                      <w:sdtContent>
+                        <w:p>
+                          <w:pPr>
+                            <w:pStyle w:val="Subtitle"/>
+                          </w:pPr>
+                          <w:r>
+                            <w:t>10/25/2015</w:t>
+                          </w:r>
+                        </w:p>
+                      </w:sdtContent>
+                    </w:sdt>
+                  </w:txbxContent>
+                </v:textbox>
+                <w10:wrap anchorx="margin" anchory="margin"/>
+              </v:shape>
+            </w:pict>
           </w:r>
           <w:r>
             <w:rPr>
               <w:noProof/>
             </w:rPr>
-            <mc:AlternateContent>
-              <mc:Choice Requires="wps">
-                <w:drawing>
-                  <wp:anchor distT="0" distB="0" distL="114300" distR="114300" simplePos="0" relativeHeight="251660288" behindDoc="0" locked="0" layoutInCell="1" allowOverlap="1" wp14:anchorId="7E0B0FF7" wp14:editId="09706CBF">
-                    <wp:simplePos x="0" y="0"/>
-                    <wp:positionH relativeFrom="page">
-                      <wp:align>center</wp:align>
-                    </wp:positionH>
-                    <wp:positionV relativeFrom="page">
-                      <wp:align>top</wp:align>
-                    </wp:positionV>
-                    <wp:extent cx="5943600" cy="2057400"/>
-                    <wp:effectExtent l="0" t="0" r="0" b="0"/>
-                    <wp:wrapNone/>
-                    <wp:docPr id="54" name="Rectangle 54"/>
-                    <wp:cNvGraphicFramePr/>
-                    <a:graphic xmlns:a="http://schemas.openxmlformats.org/drawingml/2006/main">
-                      <a:graphicData uri="http://schemas.microsoft.com/office/word/2010/wordprocessingShape">
-                        <wps:wsp>
-                          <wps:cNvSpPr/>
-                          <wps:spPr>
-                            <a:xfrm>
-                              <a:off x="0" y="0"/>
-                              <a:ext cx="5943600" cy="2057400"/>
-                            </a:xfrm>
-                            <a:prstGeom prst="rect">
-                              <a:avLst/>
-                            </a:prstGeom>
-                            <a:ln>
-                              <a:noFill/>
-                            </a:ln>
-                          </wps:spPr>
-                          <wps:style>
-                            <a:lnRef idx="2">
-                              <a:schemeClr val="accent1">
-                                <a:shade val="50000"/>
-                              </a:schemeClr>
-                            </a:lnRef>
-                            <a:fillRef idx="1">
-                              <a:schemeClr val="accent1"/>
-                            </a:fillRef>
-                            <a:effectRef idx="0">
-                              <a:schemeClr val="accent1"/>
-                            </a:effectRef>
-                            <a:fontRef idx="minor">
-                              <a:schemeClr val="lt1"/>
-                            </a:fontRef>
-                          </wps:style>
-                          <wps:bodyPr rtlCol="0" anchor="ctr"/>
-                        </wps:wsp>
-                      </a:graphicData>
-                    </a:graphic>
-                    <wp14:sizeRelH relativeFrom="margin">
-                      <wp14:pctWidth>100000</wp14:pctWidth>
-                    </wp14:sizeRelH>
-                    <wp14:sizeRelV relativeFrom="margin">
-                      <wp14:pctHeight>25000</wp14:pctHeight>
-                    </wp14:sizeRelV>
-                  </wp:anchor>
-                </w:drawing>
-              </mc:Choice>
-              <mc:Fallback>
-                <w:pict>
-                  <v:rect id="Rectangle 54" o:spid="_x0000_s1026" style="position:absolute;margin-left:0;margin-top:0;width:468pt;height:162pt;z-index:251660288;visibility:visible;mso-wrap-style:square;mso-width-percent:1000;mso-height-percent:250;mso-wrap-distance-left:9pt;mso-wrap-distance-top:0;mso-wrap-distance-right:9pt;mso-wrap-distance-bottom:0;mso-position-horizontal:center;mso-position-horizontal-relative:page;mso-position-vertical:top;mso-position-vertical-relative:page;mso-width-percent:1000;mso-height-percent:250;mso-width-relative:margin;mso-height-relative:margin;v-text-anchor:middle" o:gfxdata="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" fillcolor="#4f81bd [3204]" stroked="f" strokeweight="2pt">
-                    <w10:wrap anchorx="page" anchory="page"/>
-                  </v:rect>
-                </w:pict>
-              </mc:Fallback>
-            </mc:AlternateContent>
+            <w:pict>
+              <v:rect id="Rectangle 54" o:spid="_x0000_s1028" style="position:absolute;margin-left:0;margin-top:0;width:468pt;height:162pt;z-index:251660288;visibility:visible;mso-wrap-style:square;mso-width-percent:1000;mso-height-percent:250;mso-wrap-distance-left:9pt;mso-wrap-distance-top:0;mso-wrap-distance-right:9pt;mso-wrap-distance-bottom:0;mso-position-horizontal:center;mso-position-horizontal-relative:page;mso-position-vertical:top;mso-position-vertical-relative:page;mso-width-percent:1000;mso-height-percent:250;mso-width-relative:margin;mso-height-relative:margin;v-text-anchor:middle" o:gfxdata="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" fillcolor="#4f81bd [3204]" stroked="f" strokeweight="2pt">
+                <w10:wrap anchorx="page" anchory="page"/>
+              </v:rect>
+            </w:pict>
           </w:r>
           <w:r>
             <w:rPr>
               <w:noProof/>
             </w:rPr>
-            <mc:AlternateContent>
-              <mc:Choice Requires="wps">
-                <w:drawing>
-                  <wp:anchor distT="0" distB="0" distL="114300" distR="114300" simplePos="0" relativeHeight="251662336" behindDoc="0" locked="0" layoutInCell="1" allowOverlap="1" wp14:anchorId="39089229" wp14:editId="18DC0045">
-                    <wp:simplePos x="0" y="0"/>
-                    <wp:positionH relativeFrom="margin">
-                      <wp:align>center</wp:align>
-                    </wp:positionH>
-                    <wp:positionV relativeFrom="margin">
-                      <wp:align>bottom</wp:align>
-                    </wp:positionV>
-                    <wp:extent cx="5943600" cy="36195"/>
-                    <wp:effectExtent l="0" t="0" r="0" b="0"/>
-                    <wp:wrapNone/>
-                    <wp:docPr id="55" name="Rectangle 55"/>
-                    <wp:cNvGraphicFramePr/>
-                    <a:graphic xmlns:a="http://schemas.openxmlformats.org/drawingml/2006/main">
-                      <a:graphicData uri="http://schemas.microsoft.com/office/word/2010/wordprocessingShape">
-                        <wps:wsp>
-                          <wps:cNvSpPr/>
-                          <wps:spPr>
-                            <a:xfrm>
-                              <a:off x="0" y="0"/>
-                              <a:ext cx="5943600" cy="36195"/>
-                            </a:xfrm>
-                            <a:prstGeom prst="rect">
-                              <a:avLst/>
-                            </a:prstGeom>
-                            <a:ln>
-                              <a:noFill/>
-                            </a:ln>
-                          </wps:spPr>
-                          <wps:style>
-                            <a:lnRef idx="2">
-                              <a:schemeClr val="accent1">
-                                <a:shade val="50000"/>
-                              </a:schemeClr>
-                            </a:lnRef>
-                            <a:fillRef idx="1">
-                              <a:schemeClr val="accent1"/>
-                            </a:fillRef>
-                            <a:effectRef idx="0">
-                              <a:schemeClr val="accent1"/>
-                            </a:effectRef>
-                            <a:fontRef idx="minor">
-                              <a:schemeClr val="lt1"/>
-                            </a:fontRef>
-                          </wps:style>
-                          <wps:bodyPr rtlCol="0" anchor="ctr"/>
-                        </wps:wsp>
-                      </a:graphicData>
-                    </a:graphic>
-                    <wp14:sizeRelH relativeFrom="margin">
-                      <wp14:pctWidth>100000</wp14:pctWidth>
-                    </wp14:sizeRelH>
-                    <wp14:sizeRelV relativeFrom="margin">
-                      <wp14:pctHeight>0</wp14:pctHeight>
-                    </wp14:sizeRelV>
-                  </wp:anchor>
-                </w:drawing>
-              </mc:Choice>
-              <mc:Fallback>
-                <w:pict>
-                  <v:rect id="Rectangle 55" o:spid="_x0000_s1026" style="position:absolute;margin-left:0;margin-top:0;width:468pt;height:2.85pt;z-index:251662336;visibility:visible;mso-wrap-style:square;mso-width-percent:1000;mso-height-percent:0;mso-wrap-distance-left:9pt;mso-wrap-distance-top:0;mso-wrap-distance-right:9pt;mso-wrap-distance-bottom:0;mso-position-horizontal:center;mso-position-horizontal-relative:margin;mso-position-vertical:bottom;mso-position-vertical-relative:margin;mso-width-percent:1000;mso-height-percent:0;mso-width-relative:margin;mso-height-relative:margin;v-text-anchor:middle" o:gfxdata="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" fillcolor="#4f81bd [3204]" stroked="f" strokeweight="2pt">
-                    <w10:wrap anchorx="margin" anchory="margin"/>
-                  </v:rect>
-                </w:pict>
-              </mc:Fallback>
-            </mc:AlternateContent>
+            <w:pict>
+              <v:rect id="Rectangle 55" o:spid="_x0000_s1027" style="position:absolute;margin-left:0;margin-top:0;width:468pt;height:2.85pt;z-index:251662336;visibility:visible;mso-wrap-style:square;mso-width-percent:1000;mso-height-percent:0;mso-wrap-distance-left:9pt;mso-wrap-distance-top:0;mso-wrap-distance-right:9pt;mso-wrap-distance-bottom:0;mso-position-horizontal:center;mso-position-horizontal-relative:margin;mso-position-vertical:bottom;mso-position-vertical-relative:margin;mso-width-percent:1000;mso-height-percent:0;mso-width-relative:margin;mso-height-relative:margin;v-text-anchor:middle" o:gfxdata="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" fillcolor="#4f81bd [3204]" stroked="f" strokeweight="2pt">
+                <w10:wrap anchorx="margin" anchory="margin"/>
+              </v:rect>
+            </w:pict>
           </w:r>
           <w:r>
             <w:br w:type="page"/>
@@ -563,7 +254,7 @@
           <w:insideH w:val="single" w:sz="4" w:space="0" w:color="auto"/>
           <w:insideV w:val="single" w:sz="4" w:space="0" w:color="auto"/>
         </w:tblBorders>
-        <w:tblLook w:val="0000" w:firstRow="0" w:lastRow="0" w:firstColumn="0" w:lastColumn="0" w:noHBand="0" w:noVBand="0"/>
+        <w:tblLook w:val="0000"/>
       </w:tblPr>
       <w:tblGrid>
         <w:gridCol w:w="1440"/>
@@ -1898,10 +1589,10 @@
       <w:pPr>
         <w:pStyle w:val="Heading1"/>
         <w:sectPr>
-          <w:headerReference w:type="default" r:id="rId12"/>
-          <w:footerReference w:type="default" r:id="rId13"/>
-          <w:headerReference w:type="first" r:id="rId14"/>
-          <w:footerReference w:type="first" r:id="rId15"/>
+          <w:headerReference w:type="default" r:id="rId10"/>
+          <w:footerReference w:type="default" r:id="rId11"/>
+          <w:headerReference w:type="first" r:id="rId12"/>
+          <w:footerReference w:type="first" r:id="rId13"/>
           <w:pgSz w:w="12240" w:h="15840"/>
           <w:pgMar w:top="1440" w:right="1440" w:bottom="1440" w:left="1440" w:header="720" w:footer="720" w:gutter="0"/>
           <w:pgNumType w:fmt="lowerRoman" w:start="0"/>
@@ -1916,7 +1607,6 @@
         <w:pStyle w:val="Title"/>
       </w:pPr>
       <w:r>
-        <w:lastRenderedPageBreak/>
         <w:t>Software Configuration Plan</w:t>
       </w:r>
     </w:p>
@@ -2050,11 +1740,7 @@
     </w:p>
     <w:p>
       <w:r>
-        <w:t xml:space="preserve">The data analysis possibilities will likely not fully be realized until the project team understands the different types of data that are available.  Also, there will need to be collaboration with the </w:t>
-      </w:r>
-      <w:r>
-        <w:lastRenderedPageBreak/>
-        <w:t>customer for additions or changes to the data measurements provided by this software.  The web application will have to have different levels of user access which will be defined later in this document.</w:t>
+        <w:t>The data analysis possibilities will likely not fully be realized until the project team understands the different types of data that are available.  Also, there will need to be collaboration with the customer for additions or changes to the data measurements provided by this software.  The web application will have to have different levels of user access which will be defined later in this document.</w:t>
       </w:r>
     </w:p>
     <w:p>
@@ -2073,7 +1759,7 @@
       <w:tblPr>
         <w:tblStyle w:val="LightShading-Accent1"/>
         <w:tblW w:w="10048" w:type="dxa"/>
-        <w:tblLook w:val="0480" w:firstRow="0" w:lastRow="0" w:firstColumn="1" w:lastColumn="0" w:noHBand="0" w:noVBand="1"/>
+        <w:tblLook w:val="0480"/>
       </w:tblPr>
       <w:tblGrid>
         <w:gridCol w:w="2898"/>
@@ -2081,11 +1767,11 @@
       </w:tblGrid>
       <w:tr>
         <w:trPr>
-          <w:cnfStyle w:val="000000100000" w:firstRow="0" w:lastRow="0" w:firstColumn="0" w:lastColumn="0" w:oddVBand="0" w:evenVBand="0" w:oddHBand="1" w:evenHBand="0" w:firstRowFirstColumn="0" w:firstRowLastColumn="0" w:lastRowFirstColumn="0" w:lastRowLastColumn="0"/>
+          <w:cnfStyle w:val="000000100000"/>
         </w:trPr>
         <w:tc>
           <w:tcPr>
-            <w:cnfStyle w:val="001000000000" w:firstRow="0" w:lastRow="0" w:firstColumn="1" w:lastColumn="0" w:oddVBand="0" w:evenVBand="0" w:oddHBand="0" w:evenHBand="0" w:firstRowFirstColumn="0" w:firstRowLastColumn="0" w:lastRowFirstColumn="0" w:lastRowLastColumn="0"/>
+            <w:cnfStyle w:val="001000000000"/>
             <w:tcW w:w="2898" w:type="dxa"/>
           </w:tcPr>
           <w:p>
@@ -2103,7 +1789,7 @@
           </w:tcPr>
           <w:p>
             <w:pPr>
-              <w:cnfStyle w:val="000000100000" w:firstRow="0" w:lastRow="0" w:firstColumn="0" w:lastColumn="0" w:oddVBand="0" w:evenVBand="0" w:oddHBand="1" w:evenHBand="0" w:firstRowFirstColumn="0" w:firstRowLastColumn="0" w:lastRowFirstColumn="0" w:lastRowLastColumn="0"/>
+              <w:cnfStyle w:val="000000100000"/>
             </w:pPr>
             <w:r>
               <w:t>Software Design Document / Software Design Specification</w:t>
@@ -2114,7 +1800,7 @@
       <w:tr>
         <w:tc>
           <w:tcPr>
-            <w:cnfStyle w:val="001000000000" w:firstRow="0" w:lastRow="0" w:firstColumn="1" w:lastColumn="0" w:oddVBand="0" w:evenVBand="0" w:oddHBand="0" w:evenHBand="0" w:firstRowFirstColumn="0" w:firstRowLastColumn="0" w:lastRowFirstColumn="0" w:lastRowLastColumn="0"/>
+            <w:cnfStyle w:val="001000000000"/>
             <w:tcW w:w="2898" w:type="dxa"/>
           </w:tcPr>
           <w:p/>
@@ -2125,18 +1811,18 @@
           </w:tcPr>
           <w:p>
             <w:pPr>
-              <w:cnfStyle w:val="000000000000" w:firstRow="0" w:lastRow="0" w:firstColumn="0" w:lastColumn="0" w:oddVBand="0" w:evenVBand="0" w:oddHBand="0" w:evenHBand="0" w:firstRowFirstColumn="0" w:firstRowLastColumn="0" w:lastRowFirstColumn="0" w:lastRowLastColumn="0"/>
+              <w:cnfStyle w:val="000000000000"/>
             </w:pPr>
           </w:p>
         </w:tc>
       </w:tr>
       <w:tr>
         <w:trPr>
-          <w:cnfStyle w:val="000000100000" w:firstRow="0" w:lastRow="0" w:firstColumn="0" w:lastColumn="0" w:oddVBand="0" w:evenVBand="0" w:oddHBand="1" w:evenHBand="0" w:firstRowFirstColumn="0" w:firstRowLastColumn="0" w:lastRowFirstColumn="0" w:lastRowLastColumn="0"/>
+          <w:cnfStyle w:val="000000100000"/>
         </w:trPr>
         <w:tc>
           <w:tcPr>
-            <w:cnfStyle w:val="001000000000" w:firstRow="0" w:lastRow="0" w:firstColumn="1" w:lastColumn="0" w:oddVBand="0" w:evenVBand="0" w:oddHBand="0" w:evenHBand="0" w:firstRowFirstColumn="0" w:firstRowLastColumn="0" w:lastRowFirstColumn="0" w:lastRowLastColumn="0"/>
+            <w:cnfStyle w:val="001000000000"/>
             <w:tcW w:w="2898" w:type="dxa"/>
           </w:tcPr>
           <w:p/>
@@ -2147,7 +1833,7 @@
           </w:tcPr>
           <w:p>
             <w:pPr>
-              <w:cnfStyle w:val="000000100000" w:firstRow="0" w:lastRow="0" w:firstColumn="0" w:lastColumn="0" w:oddVBand="0" w:evenVBand="0" w:oddHBand="1" w:evenHBand="0" w:firstRowFirstColumn="0" w:firstRowLastColumn="0" w:lastRowFirstColumn="0" w:lastRowLastColumn="0"/>
+              <w:cnfStyle w:val="000000100000"/>
             </w:pPr>
           </w:p>
         </w:tc>
@@ -2155,7 +1841,7 @@
       <w:tr>
         <w:tc>
           <w:tcPr>
-            <w:cnfStyle w:val="001000000000" w:firstRow="0" w:lastRow="0" w:firstColumn="1" w:lastColumn="0" w:oddVBand="0" w:evenVBand="0" w:oddHBand="0" w:evenHBand="0" w:firstRowFirstColumn="0" w:firstRowLastColumn="0" w:lastRowFirstColumn="0" w:lastRowLastColumn="0"/>
+            <w:cnfStyle w:val="001000000000"/>
             <w:tcW w:w="2898" w:type="dxa"/>
           </w:tcPr>
           <w:p/>
@@ -2166,7 +1852,7 @@
           </w:tcPr>
           <w:p>
             <w:pPr>
-              <w:cnfStyle w:val="000000000000" w:firstRow="0" w:lastRow="0" w:firstColumn="0" w:lastColumn="0" w:oddVBand="0" w:evenVBand="0" w:oddHBand="0" w:evenHBand="0" w:firstRowFirstColumn="0" w:firstRowLastColumn="0" w:lastRowFirstColumn="0" w:lastRowLastColumn="0"/>
+              <w:cnfStyle w:val="000000000000"/>
             </w:pPr>
           </w:p>
         </w:tc>
@@ -2194,12 +1880,10 @@
       <w:r>
         <w:t xml:space="preserve">IEEE </w:t>
       </w:r>
-      <w:proofErr w:type="spellStart"/>
       <w:proofErr w:type="gramStart"/>
       <w:r>
         <w:t>Std</w:t>
       </w:r>
-      <w:proofErr w:type="spellEnd"/>
       <w:proofErr w:type="gramEnd"/>
       <w:r>
         <w:t xml:space="preserve"> 1016-1998</w:t>
@@ -2272,9 +1956,9 @@
         </w:rPr>
         <w:drawing>
           <wp:inline distT="0" distB="0" distL="0" distR="0">
-            <wp:extent cx="5939790" cy="2838450"/>
-            <wp:effectExtent l="0" t="0" r="3810" b="0"/>
-            <wp:docPr id="6" name="Picture 6" descr="C:\Users\jimmy.duggan\Documents\GitHub\med656\Diagrams\Use Cases\architecturaloverview.jpg"/>
+            <wp:extent cx="5931535" cy="2838450"/>
+            <wp:effectExtent l="19050" t="0" r="0" b="0"/>
+            <wp:docPr id="1" name="Picture 1"/>
             <wp:cNvGraphicFramePr>
               <a:graphicFrameLocks xmlns:a="http://schemas.openxmlformats.org/drawingml/2006/main" noChangeAspect="1"/>
             </wp:cNvGraphicFramePr>
@@ -2282,19 +1966,13 @@
               <a:graphicData uri="http://schemas.openxmlformats.org/drawingml/2006/picture">
                 <pic:pic xmlns:pic="http://schemas.openxmlformats.org/drawingml/2006/picture">
                   <pic:nvPicPr>
-                    <pic:cNvPr id="0" name="Picture 1" descr="C:\Users\jimmy.duggan\Documents\GitHub\med656\Diagrams\Use Cases\architecturaloverview.jpg"/>
+                    <pic:cNvPr id="0" name="Picture 1"/>
                     <pic:cNvPicPr>
                       <a:picLocks noChangeAspect="1" noChangeArrowheads="1"/>
                     </pic:cNvPicPr>
                   </pic:nvPicPr>
                   <pic:blipFill>
-                    <a:blip r:embed="rId16">
-                      <a:extLst>
-                        <a:ext uri="{28A0092B-C50C-407E-A947-70E740481C1C}">
-                          <a14:useLocalDpi xmlns:a14="http://schemas.microsoft.com/office/drawing/2010/main" val="0"/>
-                        </a:ext>
-                      </a:extLst>
-                    </a:blip>
+                    <a:blip r:embed="rId14" cstate="print"/>
                     <a:srcRect/>
                     <a:stretch>
                       <a:fillRect/>
@@ -2303,14 +1981,17 @@
                   <pic:spPr bwMode="auto">
                     <a:xfrm>
                       <a:off x="0" y="0"/>
-                      <a:ext cx="5939790" cy="2838450"/>
+                      <a:ext cx="5931535" cy="2838450"/>
                     </a:xfrm>
                     <a:prstGeom prst="rect">
                       <a:avLst/>
                     </a:prstGeom>
                     <a:noFill/>
-                    <a:ln>
+                    <a:ln w="9525">
                       <a:noFill/>
+                      <a:miter lim="800000"/>
+                      <a:headEnd/>
+                      <a:tailEnd/>
                     </a:ln>
                   </pic:spPr>
                 </pic:pic>
@@ -2349,8 +2030,31 @@
         <w:spacing w:after="0" w:line="240" w:lineRule="auto"/>
       </w:pPr>
       <w:r>
-        <w:lastRenderedPageBreak/>
-        <w:t>The data processing application is a Windows desktop application that will be installed on the client machine and ran from there.  The application is comprised of and encompasses the presentation, business logic, and data access layers.  The system interacts with the end user via a windows form GUI and with an external SQL database hosted on a remote server.  It is assumed that the user is authenticated to use the application.</w:t>
+        <w:t xml:space="preserve">The </w:t>
+      </w:r>
+      <w:r>
+        <w:t>UAH Fit Vault</w:t>
+      </w:r>
+      <w:r>
+        <w:t xml:space="preserve"> application is a </w:t>
+      </w:r>
+      <w:r>
+        <w:t>Web</w:t>
+      </w:r>
+      <w:r>
+        <w:t xml:space="preserve"> application that is comprised of and encompasses the presentation, business logic, and data access layers.  The system interacts with the end user via a </w:t>
+      </w:r>
+      <w:r>
+        <w:t>web</w:t>
+      </w:r>
+      <w:r>
+        <w:t xml:space="preserve"> </w:t>
+      </w:r>
+      <w:r>
+        <w:t>interface</w:t>
+      </w:r>
+      <w:r>
+        <w:t xml:space="preserve"> and with an external SQL database hosted on a remote server.  It is assumed that the user is authenticated to use the application.</w:t>
       </w:r>
     </w:p>
     <w:p>
@@ -2368,7 +2072,46 @@
         <w:spacing w:after="0" w:line="240" w:lineRule="auto"/>
       </w:pPr>
       <w:r>
-        <w:t>The presentation layer consists of a windows form GUI.  It will have a section to browse to a directory for file processing and also will have an area to drag and drop files for processing.  It will have a button to initiate the processing of files once they have been identified and will return to the user a display of the results once completed.</w:t>
+        <w:t xml:space="preserve">The presentation layer consists of a </w:t>
+      </w:r>
+      <w:r>
+        <w:t>web</w:t>
+      </w:r>
+      <w:r>
+        <w:t xml:space="preserve"> </w:t>
+      </w:r>
+      <w:r>
+        <w:t>interface for data processing and reporting</w:t>
+      </w:r>
+      <w:r>
+        <w:t xml:space="preserve">.  </w:t>
+      </w:r>
+      <w:r>
+        <w:t>The data processing portion</w:t>
+      </w:r>
+      <w:r>
+        <w:t xml:space="preserve"> will have </w:t>
+      </w:r>
+      <w:r>
+        <w:t>the ability</w:t>
+      </w:r>
+      <w:r>
+        <w:t xml:space="preserve"> to </w:t>
+      </w:r>
+      <w:r>
+        <w:t xml:space="preserve">select </w:t>
+      </w:r>
+      <w:r>
+        <w:t>file</w:t>
+      </w:r>
+      <w:r>
+        <w:t xml:space="preserve">s for processing.  </w:t>
+      </w:r>
+      <w:r>
+        <w:t>It will have a button to initiate the processing of files once they have been identified and will return to the user a display of the results once completed.</w:t>
+      </w:r>
+      <w:r>
+        <w:t xml:space="preserve">  The data metrics and reporting functionality is another portion to be defined later.</w:t>
       </w:r>
     </w:p>
     <w:p>
@@ -2386,7 +2129,13 @@
         <w:spacing w:after="0" w:line="240" w:lineRule="auto"/>
       </w:pPr>
       <w:r>
-        <w:t>The business logic layer will consist of all the back end code comprised of classes to handle the parsing and processing of files.  It will use the DB handler in the data access layer to interact with the database and the front end GUI to receive data from and display results back to the user.</w:t>
+        <w:t>The business logic layer will consist of all the back end code comprised of classes to handle the parsing and processing of files</w:t>
+      </w:r>
+      <w:r>
+        <w:t xml:space="preserve"> as well as provide the logic to render metrics and reports</w:t>
+      </w:r>
+      <w:r>
+        <w:t>.  It will use the DB handler in the data access layer to interact with the database and the front end GUI to receive data from and display results back to the user.</w:t>
       </w:r>
     </w:p>
     <w:p>
@@ -2443,7 +2192,7 @@
 </file>
 
 <file path=word/endnotes.xml><?xml version="1.0" encoding="utf-8"?>
-<w:endnotes xmlns:wpc="http://schemas.microsoft.com/office/word/2010/wordprocessingCanvas" xmlns:mc="http://schemas.openxmlformats.org/markup-compatibility/2006" xmlns:o="urn:schemas-microsoft-com:office:office" xmlns:r="http://schemas.openxmlformats.org/officeDocument/2006/relationships" xmlns:m="http://schemas.openxmlformats.org/officeDocument/2006/math" xmlns:v="urn:schemas-microsoft-com:vml" xmlns:wp14="http://schemas.microsoft.com/office/word/2010/wordprocessingDrawing" xmlns:wp="http://schemas.openxmlformats.org/drawingml/2006/wordprocessingDrawing" xmlns:w10="urn:schemas-microsoft-com:office:word" xmlns:w="http://schemas.openxmlformats.org/wordprocessingml/2006/main" xmlns:w14="http://schemas.microsoft.com/office/word/2010/wordml" xmlns:wpg="http://schemas.microsoft.com/office/word/2010/wordprocessingGroup" xmlns:wpi="http://schemas.microsoft.com/office/word/2010/wordprocessingInk" xmlns:wne="http://schemas.microsoft.com/office/word/2006/wordml" xmlns:wps="http://schemas.microsoft.com/office/word/2010/wordprocessingShape" mc:Ignorable="w14 wp14">
+<w:endnotes xmlns:ve="http://schemas.openxmlformats.org/markup-compatibility/2006" xmlns:o="urn:schemas-microsoft-com:office:office" xmlns:r="http://schemas.openxmlformats.org/officeDocument/2006/relationships" xmlns:m="http://schemas.openxmlformats.org/officeDocument/2006/math" xmlns:v="urn:schemas-microsoft-com:vml" xmlns:wp="http://schemas.openxmlformats.org/drawingml/2006/wordprocessingDrawing" xmlns:w10="urn:schemas-microsoft-com:office:word" xmlns:w="http://schemas.openxmlformats.org/wordprocessingml/2006/main" xmlns:wne="http://schemas.microsoft.com/office/word/2006/wordml">
   <w:endnote w:type="separator" w:id="-1">
     <w:p>
       <w:r>
@@ -2462,7 +2211,7 @@
 </file>
 
 <file path=word/footer1.xml><?xml version="1.0" encoding="utf-8"?>
-<w:ftr xmlns:wpc="http://schemas.microsoft.com/office/word/2010/wordprocessingCanvas" xmlns:mc="http://schemas.openxmlformats.org/markup-compatibility/2006" xmlns:o="urn:schemas-microsoft-com:office:office" xmlns:r="http://schemas.openxmlformats.org/officeDocument/2006/relationships" xmlns:m="http://schemas.openxmlformats.org/officeDocument/2006/math" xmlns:v="urn:schemas-microsoft-com:vml" xmlns:wp14="http://schemas.microsoft.com/office/word/2010/wordprocessingDrawing" xmlns:wp="http://schemas.openxmlformats.org/drawingml/2006/wordprocessingDrawing" xmlns:w10="urn:schemas-microsoft-com:office:word" xmlns:w="http://schemas.openxmlformats.org/wordprocessingml/2006/main" xmlns:w14="http://schemas.microsoft.com/office/word/2010/wordml" xmlns:wpg="http://schemas.microsoft.com/office/word/2010/wordprocessingGroup" xmlns:wpi="http://schemas.microsoft.com/office/word/2010/wordprocessingInk" xmlns:wne="http://schemas.microsoft.com/office/word/2006/wordml" xmlns:wps="http://schemas.microsoft.com/office/word/2010/wordprocessingShape" mc:Ignorable="w14 wp14">
+<w:ftr xmlns:ve="http://schemas.openxmlformats.org/markup-compatibility/2006" xmlns:o="urn:schemas-microsoft-com:office:office" xmlns:r="http://schemas.openxmlformats.org/officeDocument/2006/relationships" xmlns:m="http://schemas.openxmlformats.org/officeDocument/2006/math" xmlns:v="urn:schemas-microsoft-com:vml" xmlns:wp="http://schemas.openxmlformats.org/drawingml/2006/wordprocessingDrawing" xmlns:w10="urn:schemas-microsoft-com:office:word" xmlns:w="http://schemas.openxmlformats.org/wordprocessingml/2006/main" xmlns:wne="http://schemas.microsoft.com/office/word/2006/wordml">
   <w:p>
     <w:pPr>
       <w:rPr>
@@ -2473,74 +2222,9 @@
       <w:rPr>
         <w:noProof/>
       </w:rPr>
-      <mc:AlternateContent>
-        <mc:Choice Requires="wps">
-          <w:drawing>
-            <wp:anchor distT="0" distB="0" distL="114300" distR="114300" simplePos="0" relativeHeight="251661312" behindDoc="0" locked="0" layoutInCell="1" allowOverlap="1" wp14:anchorId="7A1799A8" wp14:editId="766EC1C8">
-              <wp:simplePos x="0" y="0"/>
-              <wp:positionH relativeFrom="column">
-                <wp:posOffset>-47625</wp:posOffset>
-              </wp:positionH>
-              <wp:positionV relativeFrom="paragraph">
-                <wp:posOffset>231775</wp:posOffset>
-              </wp:positionV>
-              <wp:extent cx="6038850" cy="0"/>
-              <wp:effectExtent l="0" t="0" r="19050" b="19050"/>
-              <wp:wrapNone/>
-              <wp:docPr id="3" name="Line 8"/>
-              <wp:cNvGraphicFramePr>
-                <a:graphicFrameLocks xmlns:a="http://schemas.openxmlformats.org/drawingml/2006/main"/>
-              </wp:cNvGraphicFramePr>
-              <a:graphic xmlns:a="http://schemas.openxmlformats.org/drawingml/2006/main">
-                <a:graphicData uri="http://schemas.microsoft.com/office/word/2010/wordprocessingShape">
-                  <wps:wsp>
-                    <wps:cNvCnPr>
-                      <a:cxnSpLocks noChangeShapeType="1"/>
-                    </wps:cNvCnPr>
-                    <wps:spPr bwMode="auto">
-                      <a:xfrm>
-                        <a:off x="0" y="0"/>
-                        <a:ext cx="6038850" cy="0"/>
-                      </a:xfrm>
-                      <a:prstGeom prst="line">
-                        <a:avLst/>
-                      </a:prstGeom>
-                      <a:noFill/>
-                      <a:ln w="9525">
-                        <a:solidFill>
-                          <a:srgbClr val="000000"/>
-                        </a:solidFill>
-                        <a:round/>
-                        <a:headEnd/>
-                        <a:tailEnd/>
-                      </a:ln>
-                      <a:extLst>
-                        <a:ext uri="{909E8E84-426E-40DD-AFC4-6F175D3DCCD1}">
-                          <a14:hiddenFill xmlns:a14="http://schemas.microsoft.com/office/drawing/2010/main">
-                            <a:noFill/>
-                          </a14:hiddenFill>
-                        </a:ext>
-                      </a:extLst>
-                    </wps:spPr>
-                    <wps:bodyPr/>
-                  </wps:wsp>
-                </a:graphicData>
-              </a:graphic>
-              <wp14:sizeRelH relativeFrom="page">
-                <wp14:pctWidth>0</wp14:pctWidth>
-              </wp14:sizeRelH>
-              <wp14:sizeRelV relativeFrom="page">
-                <wp14:pctHeight>0</wp14:pctHeight>
-              </wp14:sizeRelV>
-            </wp:anchor>
-          </w:drawing>
-        </mc:Choice>
-        <mc:Fallback>
-          <w:pict>
-            <v:line id="Line 8" o:spid="_x0000_s1026" style="position:absolute;z-index:251661312;visibility:visible;mso-wrap-style:square;mso-width-percent:0;mso-height-percent:0;mso-wrap-distance-left:9pt;mso-wrap-distance-top:0;mso-wrap-distance-right:9pt;mso-wrap-distance-bottom:0;mso-position-horizontal:absolute;mso-position-horizontal-relative:text;mso-position-vertical:absolute;mso-position-vertical-relative:text;mso-width-percent:0;mso-height-percent:0;mso-width-relative:page;mso-height-relative:page" from="-3.75pt,18.25pt" to="471.75pt,18.25pt" o:gfxdata="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"/>
-          </w:pict>
-        </mc:Fallback>
-      </mc:AlternateContent>
+      <w:pict>
+        <v:line id="Line 8" o:spid="_x0000_s4099" style="position:absolute;z-index:251661312;visibility:visible;mso-wrap-style:square;mso-width-percent:0;mso-height-percent:0;mso-wrap-distance-left:9pt;mso-wrap-distance-top:0;mso-wrap-distance-right:9pt;mso-wrap-distance-bottom:0;mso-position-horizontal:absolute;mso-position-horizontal-relative:text;mso-position-vertical:absolute;mso-position-vertical-relative:text;mso-width-percent:0;mso-height-percent:0;mso-width-relative:page;mso-height-relative:page" from="-3.75pt,18.25pt" to="471.75pt,18.25pt" o:gfxdata="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"/>
+      </w:pict>
     </w:r>
   </w:p>
   <w:p>
@@ -2573,7 +2257,7 @@
         <w:noProof/>
         <w:snapToGrid w:val="0"/>
       </w:rPr>
-      <w:t>10/25/2015</w:t>
+      <w:t>10/26/2015</w:t>
     </w:r>
     <w:r>
       <w:rPr>
@@ -2610,7 +2294,7 @@
         <w:noProof/>
         <w:snapToGrid w:val="0"/>
       </w:rPr>
-      <w:t>8:26:26 PM</w:t>
+      <w:t>2:55:57 PM</w:t>
     </w:r>
     <w:r>
       <w:rPr>
@@ -2696,7 +2380,7 @@
         <w:rStyle w:val="PageNumber"/>
         <w:noProof/>
       </w:rPr>
-      <w:t>i</w:t>
+      <w:t>3</w:t>
     </w:r>
     <w:r>
       <w:rPr>
@@ -2716,7 +2400,7 @@
 </file>
 
 <file path=word/footer2.xml><?xml version="1.0" encoding="utf-8"?>
-<w:ftr xmlns:wpc="http://schemas.microsoft.com/office/word/2010/wordprocessingCanvas" xmlns:mc="http://schemas.openxmlformats.org/markup-compatibility/2006" xmlns:o="urn:schemas-microsoft-com:office:office" xmlns:r="http://schemas.openxmlformats.org/officeDocument/2006/relationships" xmlns:m="http://schemas.openxmlformats.org/officeDocument/2006/math" xmlns:v="urn:schemas-microsoft-com:vml" xmlns:wp14="http://schemas.microsoft.com/office/word/2010/wordprocessingDrawing" xmlns:wp="http://schemas.openxmlformats.org/drawingml/2006/wordprocessingDrawing" xmlns:w10="urn:schemas-microsoft-com:office:word" xmlns:w="http://schemas.openxmlformats.org/wordprocessingml/2006/main" xmlns:w14="http://schemas.microsoft.com/office/word/2010/wordml" xmlns:wpg="http://schemas.microsoft.com/office/word/2010/wordprocessingGroup" xmlns:wpi="http://schemas.microsoft.com/office/word/2010/wordprocessingInk" xmlns:wne="http://schemas.microsoft.com/office/word/2006/wordml" xmlns:wps="http://schemas.microsoft.com/office/word/2010/wordprocessingShape" mc:Ignorable="w14 wp14">
+<w:ftr xmlns:ve="http://schemas.openxmlformats.org/markup-compatibility/2006" xmlns:o="urn:schemas-microsoft-com:office:office" xmlns:r="http://schemas.openxmlformats.org/officeDocument/2006/relationships" xmlns:m="http://schemas.openxmlformats.org/officeDocument/2006/math" xmlns:v="urn:schemas-microsoft-com:vml" xmlns:wp="http://schemas.openxmlformats.org/drawingml/2006/wordprocessingDrawing" xmlns:w10="urn:schemas-microsoft-com:office:word" xmlns:w="http://schemas.openxmlformats.org/wordprocessingml/2006/main" xmlns:wne="http://schemas.microsoft.com/office/word/2006/wordml">
   <w:p>
     <w:pPr>
       <w:rPr>
@@ -2727,74 +2411,9 @@
       <w:rPr>
         <w:noProof/>
       </w:rPr>
-      <mc:AlternateContent>
-        <mc:Choice Requires="wps">
-          <w:drawing>
-            <wp:anchor distT="0" distB="0" distL="114300" distR="114300" simplePos="0" relativeHeight="251665408" behindDoc="0" locked="0" layoutInCell="1" allowOverlap="1" wp14:anchorId="70094F50" wp14:editId="3034B390">
-              <wp:simplePos x="0" y="0"/>
-              <wp:positionH relativeFrom="column">
-                <wp:posOffset>-47625</wp:posOffset>
-              </wp:positionH>
-              <wp:positionV relativeFrom="paragraph">
-                <wp:posOffset>231775</wp:posOffset>
-              </wp:positionV>
-              <wp:extent cx="6038850" cy="0"/>
-              <wp:effectExtent l="0" t="0" r="19050" b="19050"/>
-              <wp:wrapNone/>
-              <wp:docPr id="4" name="Line 8"/>
-              <wp:cNvGraphicFramePr>
-                <a:graphicFrameLocks xmlns:a="http://schemas.openxmlformats.org/drawingml/2006/main"/>
-              </wp:cNvGraphicFramePr>
-              <a:graphic xmlns:a="http://schemas.openxmlformats.org/drawingml/2006/main">
-                <a:graphicData uri="http://schemas.microsoft.com/office/word/2010/wordprocessingShape">
-                  <wps:wsp>
-                    <wps:cNvCnPr>
-                      <a:cxnSpLocks noChangeShapeType="1"/>
-                    </wps:cNvCnPr>
-                    <wps:spPr bwMode="auto">
-                      <a:xfrm>
-                        <a:off x="0" y="0"/>
-                        <a:ext cx="6038850" cy="0"/>
-                      </a:xfrm>
-                      <a:prstGeom prst="line">
-                        <a:avLst/>
-                      </a:prstGeom>
-                      <a:noFill/>
-                      <a:ln w="9525">
-                        <a:solidFill>
-                          <a:srgbClr val="000000"/>
-                        </a:solidFill>
-                        <a:round/>
-                        <a:headEnd/>
-                        <a:tailEnd/>
-                      </a:ln>
-                      <a:extLst>
-                        <a:ext uri="{909E8E84-426E-40DD-AFC4-6F175D3DCCD1}">
-                          <a14:hiddenFill xmlns:a14="http://schemas.microsoft.com/office/drawing/2010/main">
-                            <a:noFill/>
-                          </a14:hiddenFill>
-                        </a:ext>
-                      </a:extLst>
-                    </wps:spPr>
-                    <wps:bodyPr/>
-                  </wps:wsp>
-                </a:graphicData>
-              </a:graphic>
-              <wp14:sizeRelH relativeFrom="page">
-                <wp14:pctWidth>0</wp14:pctWidth>
-              </wp14:sizeRelH>
-              <wp14:sizeRelV relativeFrom="page">
-                <wp14:pctHeight>0</wp14:pctHeight>
-              </wp14:sizeRelV>
-            </wp:anchor>
-          </w:drawing>
-        </mc:Choice>
-        <mc:Fallback>
-          <w:pict>
-            <v:line id="Line 8" o:spid="_x0000_s1026" style="position:absolute;z-index:251665408;visibility:visible;mso-wrap-style:square;mso-width-percent:0;mso-height-percent:0;mso-wrap-distance-left:9pt;mso-wrap-distance-top:0;mso-wrap-distance-right:9pt;mso-wrap-distance-bottom:0;mso-position-horizontal:absolute;mso-position-horizontal-relative:text;mso-position-vertical:absolute;mso-position-vertical-relative:text;mso-width-percent:0;mso-height-percent:0;mso-width-relative:page;mso-height-relative:page" from="-3.75pt,18.25pt" to="471.75pt,18.25pt" o:gfxdata="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"/>
-          </w:pict>
-        </mc:Fallback>
-      </mc:AlternateContent>
+      <w:pict>
+        <v:line id="_x0000_s4097" style="position:absolute;z-index:251665408;visibility:visible;mso-wrap-style:square;mso-width-percent:0;mso-height-percent:0;mso-wrap-distance-left:9pt;mso-wrap-distance-top:0;mso-wrap-distance-right:9pt;mso-wrap-distance-bottom:0;mso-position-horizontal:absolute;mso-position-horizontal-relative:text;mso-position-vertical:absolute;mso-position-vertical-relative:text;mso-width-percent:0;mso-height-percent:0;mso-width-relative:page;mso-height-relative:page" from="-3.75pt,18.25pt" to="471.75pt,18.25pt" o:gfxdata="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"/>
+      </w:pict>
     </w:r>
   </w:p>
   <w:p>
@@ -2827,7 +2446,7 @@
         <w:noProof/>
         <w:snapToGrid w:val="0"/>
       </w:rPr>
-      <w:t>10/25/2015</w:t>
+      <w:t>10/26/2015</w:t>
     </w:r>
     <w:r>
       <w:rPr>
@@ -2864,7 +2483,7 @@
         <w:noProof/>
         <w:snapToGrid w:val="0"/>
       </w:rPr>
-      <w:t>8:26:26 PM</w:t>
+      <w:t>2:55:57 PM</w:t>
     </w:r>
     <w:r>
       <w:rPr>
@@ -2950,7 +2569,7 @@
         <w:rStyle w:val="PageNumber"/>
         <w:noProof/>
       </w:rPr>
-      <w:t xml:space="preserve"> </w:t>
+      <w:t>1</w:t>
     </w:r>
     <w:r>
       <w:rPr>
@@ -2964,7 +2583,7 @@
 </file>
 
 <file path=word/footnotes.xml><?xml version="1.0" encoding="utf-8"?>
-<w:footnotes xmlns:wpc="http://schemas.microsoft.com/office/word/2010/wordprocessingCanvas" xmlns:mc="http://schemas.openxmlformats.org/markup-compatibility/2006" xmlns:o="urn:schemas-microsoft-com:office:office" xmlns:r="http://schemas.openxmlformats.org/officeDocument/2006/relationships" xmlns:m="http://schemas.openxmlformats.org/officeDocument/2006/math" xmlns:v="urn:schemas-microsoft-com:vml" xmlns:wp14="http://schemas.microsoft.com/office/word/2010/wordprocessingDrawing" xmlns:wp="http://schemas.openxmlformats.org/drawingml/2006/wordprocessingDrawing" xmlns:w10="urn:schemas-microsoft-com:office:word" xmlns:w="http://schemas.openxmlformats.org/wordprocessingml/2006/main" xmlns:w14="http://schemas.microsoft.com/office/word/2010/wordml" xmlns:wpg="http://schemas.microsoft.com/office/word/2010/wordprocessingGroup" xmlns:wpi="http://schemas.microsoft.com/office/word/2010/wordprocessingInk" xmlns:wne="http://schemas.microsoft.com/office/word/2006/wordml" xmlns:wps="http://schemas.microsoft.com/office/word/2010/wordprocessingShape" mc:Ignorable="w14 wp14">
+<w:footnotes xmlns:ve="http://schemas.openxmlformats.org/markup-compatibility/2006" xmlns:o="urn:schemas-microsoft-com:office:office" xmlns:r="http://schemas.openxmlformats.org/officeDocument/2006/relationships" xmlns:m="http://schemas.openxmlformats.org/officeDocument/2006/math" xmlns:v="urn:schemas-microsoft-com:vml" xmlns:wp="http://schemas.openxmlformats.org/drawingml/2006/wordprocessingDrawing" xmlns:w10="urn:schemas-microsoft-com:office:word" xmlns:w="http://schemas.openxmlformats.org/wordprocessingml/2006/main" xmlns:wne="http://schemas.microsoft.com/office/word/2006/wordml">
   <w:footnote w:type="separator" w:id="-1">
     <w:p>
       <w:r>
@@ -2983,7 +2602,7 @@
 </file>
 
 <file path=word/header1.xml><?xml version="1.0" encoding="utf-8"?>
-<w:hdr xmlns:wpc="http://schemas.microsoft.com/office/word/2010/wordprocessingCanvas" xmlns:mc="http://schemas.openxmlformats.org/markup-compatibility/2006" xmlns:o="urn:schemas-microsoft-com:office:office" xmlns:r="http://schemas.openxmlformats.org/officeDocument/2006/relationships" xmlns:m="http://schemas.openxmlformats.org/officeDocument/2006/math" xmlns:v="urn:schemas-microsoft-com:vml" xmlns:wp14="http://schemas.microsoft.com/office/word/2010/wordprocessingDrawing" xmlns:wp="http://schemas.openxmlformats.org/drawingml/2006/wordprocessingDrawing" xmlns:w10="urn:schemas-microsoft-com:office:word" xmlns:w="http://schemas.openxmlformats.org/wordprocessingml/2006/main" xmlns:w14="http://schemas.microsoft.com/office/word/2010/wordml" xmlns:wpg="http://schemas.microsoft.com/office/word/2010/wordprocessingGroup" xmlns:wpi="http://schemas.microsoft.com/office/word/2010/wordprocessingInk" xmlns:wne="http://schemas.microsoft.com/office/word/2006/wordml" xmlns:wps="http://schemas.microsoft.com/office/word/2010/wordprocessingShape" mc:Ignorable="w14 wp14">
+<w:hdr xmlns:ve="http://schemas.openxmlformats.org/markup-compatibility/2006" xmlns:o="urn:schemas-microsoft-com:office:office" xmlns:r="http://schemas.openxmlformats.org/officeDocument/2006/relationships" xmlns:m="http://schemas.openxmlformats.org/officeDocument/2006/math" xmlns:v="urn:schemas-microsoft-com:vml" xmlns:wp="http://schemas.openxmlformats.org/drawingml/2006/wordprocessingDrawing" xmlns:w10="urn:schemas-microsoft-com:office:word" xmlns:w="http://schemas.openxmlformats.org/wordprocessingml/2006/main" xmlns:wne="http://schemas.microsoft.com/office/word/2006/wordml">
   <w:p>
     <w:pPr>
       <w:pStyle w:val="Header"/>
@@ -2993,74 +2612,9 @@
         <w:b/>
         <w:noProof/>
       </w:rPr>
-      <mc:AlternateContent>
-        <mc:Choice Requires="wps">
-          <w:drawing>
-            <wp:anchor distT="0" distB="0" distL="114300" distR="114300" simplePos="0" relativeHeight="251659264" behindDoc="0" locked="0" layoutInCell="1" allowOverlap="1" wp14:anchorId="30D5ACD2" wp14:editId="1053CE22">
-              <wp:simplePos x="0" y="0"/>
-              <wp:positionH relativeFrom="column">
-                <wp:posOffset>-9525</wp:posOffset>
-              </wp:positionH>
-              <wp:positionV relativeFrom="paragraph">
-                <wp:posOffset>180975</wp:posOffset>
-              </wp:positionV>
-              <wp:extent cx="6086475" cy="0"/>
-              <wp:effectExtent l="0" t="0" r="9525" b="19050"/>
-              <wp:wrapNone/>
-              <wp:docPr id="2" name="Line 7"/>
-              <wp:cNvGraphicFramePr>
-                <a:graphicFrameLocks xmlns:a="http://schemas.openxmlformats.org/drawingml/2006/main"/>
-              </wp:cNvGraphicFramePr>
-              <a:graphic xmlns:a="http://schemas.openxmlformats.org/drawingml/2006/main">
-                <a:graphicData uri="http://schemas.microsoft.com/office/word/2010/wordprocessingShape">
-                  <wps:wsp>
-                    <wps:cNvCnPr>
-                      <a:cxnSpLocks noChangeShapeType="1"/>
-                    </wps:cNvCnPr>
-                    <wps:spPr bwMode="auto">
-                      <a:xfrm>
-                        <a:off x="0" y="0"/>
-                        <a:ext cx="6086475" cy="0"/>
-                      </a:xfrm>
-                      <a:prstGeom prst="line">
-                        <a:avLst/>
-                      </a:prstGeom>
-                      <a:noFill/>
-                      <a:ln w="9525">
-                        <a:solidFill>
-                          <a:srgbClr val="000000"/>
-                        </a:solidFill>
-                        <a:round/>
-                        <a:headEnd/>
-                        <a:tailEnd/>
-                      </a:ln>
-                      <a:extLst>
-                        <a:ext uri="{909E8E84-426E-40DD-AFC4-6F175D3DCCD1}">
-                          <a14:hiddenFill xmlns:a14="http://schemas.microsoft.com/office/drawing/2010/main">
-                            <a:noFill/>
-                          </a14:hiddenFill>
-                        </a:ext>
-                      </a:extLst>
-                    </wps:spPr>
-                    <wps:bodyPr/>
-                  </wps:wsp>
-                </a:graphicData>
-              </a:graphic>
-              <wp14:sizeRelH relativeFrom="page">
-                <wp14:pctWidth>0</wp14:pctWidth>
-              </wp14:sizeRelH>
-              <wp14:sizeRelV relativeFrom="page">
-                <wp14:pctHeight>0</wp14:pctHeight>
-              </wp14:sizeRelV>
-            </wp:anchor>
-          </w:drawing>
-        </mc:Choice>
-        <mc:Fallback>
-          <w:pict>
-            <v:line id="Line 7" o:spid="_x0000_s1026" style="position:absolute;z-index:251659264;visibility:visible;mso-wrap-style:square;mso-width-percent:0;mso-height-percent:0;mso-wrap-distance-left:9pt;mso-wrap-distance-top:0;mso-wrap-distance-right:9pt;mso-wrap-distance-bottom:0;mso-position-horizontal:absolute;mso-position-horizontal-relative:text;mso-position-vertical:absolute;mso-position-vertical-relative:text;mso-width-percent:0;mso-height-percent:0;mso-width-relative:page;mso-height-relative:page" from="-.75pt,14.25pt" to="478.5pt,14.25pt" o:gfxdata="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"/>
-          </w:pict>
-        </mc:Fallback>
-      </mc:AlternateContent>
+      <w:pict>
+        <v:line id="Line 7" o:spid="_x0000_s4100" style="position:absolute;z-index:251659264;visibility:visible;mso-wrap-style:square;mso-width-percent:0;mso-height-percent:0;mso-wrap-distance-left:9pt;mso-wrap-distance-top:0;mso-wrap-distance-right:9pt;mso-wrap-distance-bottom:0;mso-position-horizontal:absolute;mso-position-horizontal-relative:text;mso-position-vertical:absolute;mso-position-vertical-relative:text;mso-width-percent:0;mso-height-percent:0;mso-width-relative:page;mso-height-relative:page" from="-.75pt,14.25pt" to="478.5pt,14.25pt" o:gfxdata="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"/>
+      </w:pict>
     </w:r>
     <w:r>
       <w:t>Software Design Specification</w:t>
@@ -3075,7 +2629,7 @@
 </file>
 
 <file path=word/header2.xml><?xml version="1.0" encoding="utf-8"?>
-<w:hdr xmlns:wpc="http://schemas.microsoft.com/office/word/2010/wordprocessingCanvas" xmlns:mc="http://schemas.openxmlformats.org/markup-compatibility/2006" xmlns:o="urn:schemas-microsoft-com:office:office" xmlns:r="http://schemas.openxmlformats.org/officeDocument/2006/relationships" xmlns:m="http://schemas.openxmlformats.org/officeDocument/2006/math" xmlns:v="urn:schemas-microsoft-com:vml" xmlns:wp14="http://schemas.microsoft.com/office/word/2010/wordprocessingDrawing" xmlns:wp="http://schemas.openxmlformats.org/drawingml/2006/wordprocessingDrawing" xmlns:w10="urn:schemas-microsoft-com:office:word" xmlns:w="http://schemas.openxmlformats.org/wordprocessingml/2006/main" xmlns:w14="http://schemas.microsoft.com/office/word/2010/wordml" xmlns:wpg="http://schemas.microsoft.com/office/word/2010/wordprocessingGroup" xmlns:wpi="http://schemas.microsoft.com/office/word/2010/wordprocessingInk" xmlns:wne="http://schemas.microsoft.com/office/word/2006/wordml" xmlns:wps="http://schemas.microsoft.com/office/word/2010/wordprocessingShape" mc:Ignorable="w14 wp14">
+<w:hdr xmlns:ve="http://schemas.openxmlformats.org/markup-compatibility/2006" xmlns:o="urn:schemas-microsoft-com:office:office" xmlns:r="http://schemas.openxmlformats.org/officeDocument/2006/relationships" xmlns:m="http://schemas.openxmlformats.org/officeDocument/2006/math" xmlns:v="urn:schemas-microsoft-com:vml" xmlns:wp="http://schemas.openxmlformats.org/drawingml/2006/wordprocessingDrawing" xmlns:w10="urn:schemas-microsoft-com:office:word" xmlns:w="http://schemas.openxmlformats.org/wordprocessingml/2006/main" xmlns:wne="http://schemas.microsoft.com/office/word/2006/wordml">
   <w:p>
     <w:pPr>
       <w:pStyle w:val="Header"/>
@@ -3085,74 +2639,9 @@
         <w:b/>
         <w:noProof/>
       </w:rPr>
-      <mc:AlternateContent>
-        <mc:Choice Requires="wps">
-          <w:drawing>
-            <wp:anchor distT="0" distB="0" distL="114300" distR="114300" simplePos="0" relativeHeight="251663360" behindDoc="0" locked="0" layoutInCell="1" allowOverlap="1" wp14:anchorId="120D0A53" wp14:editId="1951BE96">
-              <wp:simplePos x="0" y="0"/>
-              <wp:positionH relativeFrom="column">
-                <wp:posOffset>-9525</wp:posOffset>
-              </wp:positionH>
-              <wp:positionV relativeFrom="paragraph">
-                <wp:posOffset>180975</wp:posOffset>
-              </wp:positionV>
-              <wp:extent cx="6086475" cy="0"/>
-              <wp:effectExtent l="0" t="0" r="9525" b="19050"/>
-              <wp:wrapNone/>
-              <wp:docPr id="1" name="Line 7"/>
-              <wp:cNvGraphicFramePr>
-                <a:graphicFrameLocks xmlns:a="http://schemas.openxmlformats.org/drawingml/2006/main"/>
-              </wp:cNvGraphicFramePr>
-              <a:graphic xmlns:a="http://schemas.openxmlformats.org/drawingml/2006/main">
-                <a:graphicData uri="http://schemas.microsoft.com/office/word/2010/wordprocessingShape">
-                  <wps:wsp>
-                    <wps:cNvCnPr>
-                      <a:cxnSpLocks noChangeShapeType="1"/>
-                    </wps:cNvCnPr>
-                    <wps:spPr bwMode="auto">
-                      <a:xfrm>
-                        <a:off x="0" y="0"/>
-                        <a:ext cx="6086475" cy="0"/>
-                      </a:xfrm>
-                      <a:prstGeom prst="line">
-                        <a:avLst/>
-                      </a:prstGeom>
-                      <a:noFill/>
-                      <a:ln w="9525">
-                        <a:solidFill>
-                          <a:srgbClr val="000000"/>
-                        </a:solidFill>
-                        <a:round/>
-                        <a:headEnd/>
-                        <a:tailEnd/>
-                      </a:ln>
-                      <a:extLst>
-                        <a:ext uri="{909E8E84-426E-40DD-AFC4-6F175D3DCCD1}">
-                          <a14:hiddenFill xmlns:a14="http://schemas.microsoft.com/office/drawing/2010/main">
-                            <a:noFill/>
-                          </a14:hiddenFill>
-                        </a:ext>
-                      </a:extLst>
-                    </wps:spPr>
-                    <wps:bodyPr/>
-                  </wps:wsp>
-                </a:graphicData>
-              </a:graphic>
-              <wp14:sizeRelH relativeFrom="page">
-                <wp14:pctWidth>0</wp14:pctWidth>
-              </wp14:sizeRelH>
-              <wp14:sizeRelV relativeFrom="page">
-                <wp14:pctHeight>0</wp14:pctHeight>
-              </wp14:sizeRelV>
-            </wp:anchor>
-          </w:drawing>
-        </mc:Choice>
-        <mc:Fallback>
-          <w:pict>
-            <v:line id="Line 7" o:spid="_x0000_s1026" style="position:absolute;z-index:251663360;visibility:visible;mso-wrap-style:square;mso-width-percent:0;mso-height-percent:0;mso-wrap-distance-left:9pt;mso-wrap-distance-top:0;mso-wrap-distance-right:9pt;mso-wrap-distance-bottom:0;mso-position-horizontal:absolute;mso-position-horizontal-relative:text;mso-position-vertical:absolute;mso-position-vertical-relative:text;mso-width-percent:0;mso-height-percent:0;mso-width-relative:page;mso-height-relative:page" from="-.75pt,14.25pt" to="478.5pt,14.25pt" o:gfxdata="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"/>
-          </w:pict>
-        </mc:Fallback>
-      </mc:AlternateContent>
+      <w:pict>
+        <v:line id="_x0000_s4098" style="position:absolute;z-index:251663360;visibility:visible;mso-wrap-style:square;mso-width-percent:0;mso-height-percent:0;mso-wrap-distance-left:9pt;mso-wrap-distance-top:0;mso-wrap-distance-right:9pt;mso-wrap-distance-bottom:0;mso-position-horizontal:absolute;mso-position-horizontal-relative:text;mso-position-vertical:absolute;mso-position-vertical-relative:text;mso-width-percent:0;mso-height-percent:0;mso-width-relative:page;mso-height-relative:page" from="-.75pt,14.25pt" to="478.5pt,14.25pt" o:gfxdata="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"/>
+      </w:pict>
     </w:r>
     <w:r>
       <w:t>Software Design Specification</w:t>
@@ -3167,7 +2656,7 @@
 </file>
 
 <file path=word/numbering.xml><?xml version="1.0" encoding="utf-8"?>
-<w:numbering xmlns:wpc="http://schemas.microsoft.com/office/word/2010/wordprocessingCanvas" xmlns:mc="http://schemas.openxmlformats.org/markup-compatibility/2006" xmlns:o="urn:schemas-microsoft-com:office:office" xmlns:r="http://schemas.openxmlformats.org/officeDocument/2006/relationships" xmlns:m="http://schemas.openxmlformats.org/officeDocument/2006/math" xmlns:v="urn:schemas-microsoft-com:vml" xmlns:wp14="http://schemas.microsoft.com/office/word/2010/wordprocessingDrawing" xmlns:wp="http://schemas.openxmlformats.org/drawingml/2006/wordprocessingDrawing" xmlns:w10="urn:schemas-microsoft-com:office:word" xmlns:w="http://schemas.openxmlformats.org/wordprocessingml/2006/main" xmlns:w14="http://schemas.microsoft.com/office/word/2010/wordml" xmlns:wpg="http://schemas.microsoft.com/office/word/2010/wordprocessingGroup" xmlns:wpi="http://schemas.microsoft.com/office/word/2010/wordprocessingInk" xmlns:wne="http://schemas.microsoft.com/office/word/2006/wordml" xmlns:wps="http://schemas.microsoft.com/office/word/2010/wordprocessingShape" mc:Ignorable="w14 wp14">
+<w:numbering xmlns:ve="http://schemas.openxmlformats.org/markup-compatibility/2006" xmlns:o="urn:schemas-microsoft-com:office:office" xmlns:r="http://schemas.openxmlformats.org/officeDocument/2006/relationships" xmlns:m="http://schemas.openxmlformats.org/officeDocument/2006/math" xmlns:v="urn:schemas-microsoft-com:vml" xmlns:wp="http://schemas.openxmlformats.org/drawingml/2006/wordprocessingDrawing" xmlns:w10="urn:schemas-microsoft-com:office:word" xmlns:w="http://schemas.openxmlformats.org/wordprocessingml/2006/main" xmlns:wne="http://schemas.microsoft.com/office/word/2006/wordml">
   <w:abstractNum w:abstractNumId="0">
     <w:nsid w:val="130C5A68"/>
     <w:multiLevelType w:val="hybridMultilevel"/>
@@ -3669,7 +3158,7 @@
 </file>
 
 <file path=word/styles.xml><?xml version="1.0" encoding="utf-8"?>
-<w:styles xmlns:mc="http://schemas.openxmlformats.org/markup-compatibility/2006" xmlns:r="http://schemas.openxmlformats.org/officeDocument/2006/relationships" xmlns:w="http://schemas.openxmlformats.org/wordprocessingml/2006/main" xmlns:w14="http://schemas.microsoft.com/office/word/2010/wordml" mc:Ignorable="w14">
+<w:styles xmlns:r="http://schemas.openxmlformats.org/officeDocument/2006/relationships" xmlns:w="http://schemas.openxmlformats.org/wordprocessingml/2006/main">
   <w:docDefaults>
     <w:rPrDefault>
       <w:rPr>
@@ -4068,6 +3557,7 @@
     <w:uiPriority w:val="99"/>
     <w:semiHidden/>
     <w:unhideWhenUsed/>
+    <w:qFormat/>
     <w:tblPr>
       <w:tblInd w:w="0" w:type="dxa"/>
       <w:tblCellMar>
@@ -4487,10 +3977,17 @@
     <w:tblPr>
       <w:tblStyleRowBandSize w:val="1"/>
       <w:tblStyleColBandSize w:val="1"/>
+      <w:tblInd w:w="0" w:type="dxa"/>
       <w:tblBorders>
         <w:top w:val="single" w:sz="8" w:space="0" w:color="4F81BD" w:themeColor="accent1"/>
         <w:bottom w:val="single" w:sz="8" w:space="0" w:color="4F81BD" w:themeColor="accent1"/>
       </w:tblBorders>
+      <w:tblCellMar>
+        <w:top w:w="0" w:type="dxa"/>
+        <w:left w:w="108" w:type="dxa"/>
+        <w:bottom w:w="0" w:type="dxa"/>
+        <w:right w:w="108" w:type="dxa"/>
+      </w:tblCellMar>
     </w:tblPr>
     <w:tblStylePr w:type="firstRow">
       <w:pPr>
@@ -5837,7 +5334,7 @@
 </file>
 
 <file path=customXml/itemProps2.xml><?xml version="1.0" encoding="utf-8"?>
-<ds:datastoreItem xmlns:ds="http://schemas.openxmlformats.org/officeDocument/2006/customXml" ds:itemID="{5D3C447A-D70E-4700-B192-BD6C19D061F1}">
+<ds:datastoreItem xmlns:ds="http://schemas.openxmlformats.org/officeDocument/2006/customXml" ds:itemID="{19DA4FB2-87DE-400E-8E83-0466AC102970}">
   <ds:schemaRefs>
     <ds:schemaRef ds:uri="http://schemas.openxmlformats.org/officeDocument/2006/bibliography"/>
   </ds:schemaRefs>

</xml_diff>

<commit_message>
added register to account controller
</commit_message>
<xml_diff>
--- a/UAH Fit Vault Software Design Specification.docx
+++ b/UAH Fit Vault Software Design Specification.docx
@@ -1011,8 +1011,6 @@
                 <w:t>T. Wilkins</w:t>
               </w:r>
             </w:ins>
-            <w:bookmarkStart w:id="15" w:name="_GoBack"/>
-            <w:bookmarkEnd w:id="15"/>
           </w:p>
         </w:tc>
       </w:tr>
@@ -1040,7 +1038,7 @@
         <w:br w:type="page"/>
       </w:r>
     </w:p>
-    <w:bookmarkStart w:id="16" w:name="_Toc435991728" w:displacedByCustomXml="next"/>
+    <w:bookmarkStart w:id="15" w:name="_Toc435991728" w:displacedByCustomXml="next"/>
     <w:sdt>
       <w:sdtPr>
         <w:rPr>
@@ -1081,7 +1079,7 @@
             </w:rPr>
             <w:t>Table of Contents</w:t>
           </w:r>
-          <w:bookmarkEnd w:id="16"/>
+          <w:bookmarkEnd w:id="15"/>
         </w:p>
         <w:p>
           <w:pPr>
@@ -2961,15 +2959,15 @@
           <w:numId w:val="2"/>
         </w:numPr>
       </w:pPr>
-      <w:bookmarkStart w:id="21" w:name="_Toc431750916"/>
-      <w:bookmarkStart w:id="22" w:name="_Toc431762510"/>
-      <w:bookmarkStart w:id="23" w:name="_Toc435991729"/>
+      <w:bookmarkStart w:id="20" w:name="_Toc431750916"/>
+      <w:bookmarkStart w:id="21" w:name="_Toc431762510"/>
+      <w:bookmarkStart w:id="22" w:name="_Toc435991729"/>
       <w:r>
         <w:t>Introduction</w:t>
       </w:r>
+      <w:bookmarkEnd w:id="20"/>
       <w:bookmarkEnd w:id="21"/>
       <w:bookmarkEnd w:id="22"/>
-      <w:bookmarkEnd w:id="23"/>
     </w:p>
     <w:p>
       <w:pPr>
@@ -2979,65 +2977,65 @@
           <w:numId w:val="2"/>
         </w:numPr>
       </w:pPr>
-      <w:bookmarkStart w:id="24" w:name="_Toc431750917"/>
-      <w:bookmarkStart w:id="25" w:name="_Toc431762511"/>
-      <w:bookmarkStart w:id="26" w:name="_Toc435991730"/>
+      <w:bookmarkStart w:id="23" w:name="_Toc431750917"/>
+      <w:bookmarkStart w:id="24" w:name="_Toc431762511"/>
+      <w:bookmarkStart w:id="25" w:name="_Toc435991730"/>
       <w:r>
         <w:t>Purpose</w:t>
       </w:r>
+      <w:bookmarkEnd w:id="23"/>
       <w:bookmarkEnd w:id="24"/>
       <w:bookmarkEnd w:id="25"/>
+    </w:p>
+    <w:p>
+      <w:pPr>
+        <w:keepNext/>
+        <w:keepLines/>
+      </w:pPr>
+      <w:r>
+        <w:t xml:space="preserve">The purpose of this document is to </w:t>
+      </w:r>
+      <w:r>
+        <w:t xml:space="preserve">provide a detailed design of the </w:t>
+      </w:r>
+      <w:r>
+        <w:t>UAH F</w:t>
+      </w:r>
+      <w:r>
+        <w:t>it Vault</w:t>
+      </w:r>
+      <w:r>
+        <w:t xml:space="preserve"> software projects.  This document should be used </w:t>
+      </w:r>
+      <w:r>
+        <w:t>as a reference for the software system architecture and detailed design descriptions of the system components.</w:t>
+      </w:r>
+      <w:r>
+        <w:t xml:space="preserve">  The intended audience for this document includes system developers, testers, customers, and any other stakeholders.</w:t>
+      </w:r>
+    </w:p>
+    <w:p>
+      <w:pPr>
+        <w:pStyle w:val="Heading2"/>
+      </w:pPr>
+      <w:bookmarkStart w:id="26" w:name="_Toc431750918"/>
+      <w:bookmarkStart w:id="27" w:name="_Toc431762512"/>
+      <w:bookmarkStart w:id="28" w:name="_Toc435991731"/>
+      <w:r>
+        <w:t>Scope</w:t>
+      </w:r>
       <w:bookmarkEnd w:id="26"/>
-    </w:p>
-    <w:p>
-      <w:pPr>
-        <w:keepNext/>
-        <w:keepLines/>
-      </w:pPr>
-      <w:r>
-        <w:t xml:space="preserve">The purpose of this document is to </w:t>
-      </w:r>
-      <w:r>
-        <w:t xml:space="preserve">provide a detailed design of the </w:t>
-      </w:r>
-      <w:r>
-        <w:t>UAH F</w:t>
-      </w:r>
-      <w:r>
-        <w:t>it Vault</w:t>
-      </w:r>
-      <w:r>
-        <w:t xml:space="preserve"> software projects.  This document should be used </w:t>
-      </w:r>
-      <w:r>
-        <w:t>as a reference for the software system architecture and detailed design descriptions of the system components.</w:t>
-      </w:r>
-      <w:r>
-        <w:t xml:space="preserve">  The intended audience for this document includes system developers, testers, customers, and any other stakeholders.</w:t>
-      </w:r>
-    </w:p>
-    <w:p>
-      <w:pPr>
-        <w:pStyle w:val="Heading2"/>
-      </w:pPr>
-      <w:bookmarkStart w:id="27" w:name="_Toc431750918"/>
-      <w:bookmarkStart w:id="28" w:name="_Toc431762512"/>
-      <w:bookmarkStart w:id="29" w:name="_Toc435991731"/>
-      <w:r>
-        <w:t>Scope</w:t>
-      </w:r>
       <w:bookmarkEnd w:id="27"/>
       <w:bookmarkEnd w:id="28"/>
-      <w:bookmarkEnd w:id="29"/>
-    </w:p>
-    <w:p>
-      <w:pPr>
-        <w:keepNext/>
-        <w:keepLines/>
-      </w:pPr>
-      <w:bookmarkStart w:id="30" w:name="_Toc431145049"/>
-      <w:bookmarkStart w:id="31" w:name="_Toc431750919"/>
-      <w:bookmarkStart w:id="32" w:name="_Toc431762513"/>
+    </w:p>
+    <w:p>
+      <w:pPr>
+        <w:keepNext/>
+        <w:keepLines/>
+      </w:pPr>
+      <w:bookmarkStart w:id="29" w:name="_Toc431145049"/>
+      <w:bookmarkStart w:id="30" w:name="_Toc431750919"/>
+      <w:bookmarkStart w:id="31" w:name="_Toc431762513"/>
       <w:r>
         <w:t>The UAH Fit Vault software package will be a web application that will accept medical data from users and display the data in a meaningful way.  There are two major components to this software.  The first is the data collection tool that is used by the users to upload their medical data that is recorded by one of the supported wearable medical devices.  There are three different medical devices supported for this project that record various types of data.  The data provided by these devices consists of different file formats, and the data is different from device to device.  The software will have to determine the contents of each file and how to process them.  The software needs to able to take in files that a user has downloaded from their medical devices, process those files, and store the data in a database.  The software should have the ability to process multiple files at a time as well as individual files and allow for an activity to be assigned to them by date and time.</w:t>
       </w:r>
@@ -3121,14 +3119,14 @@
       <w:pPr>
         <w:pStyle w:val="Heading2"/>
       </w:pPr>
-      <w:bookmarkStart w:id="33" w:name="_Toc435991732"/>
+      <w:bookmarkStart w:id="32" w:name="_Toc435991732"/>
       <w:r>
         <w:t>Definitions, Acronyms, and Abbreviations</w:t>
       </w:r>
+      <w:bookmarkEnd w:id="29"/>
       <w:bookmarkEnd w:id="30"/>
       <w:bookmarkEnd w:id="31"/>
       <w:bookmarkEnd w:id="32"/>
-      <w:bookmarkEnd w:id="33"/>
     </w:p>
     <w:tbl>
       <w:tblPr>
@@ -4543,15 +4541,15 @@
       <w:r>
         <w:t xml:space="preserve"> </w:t>
       </w:r>
-      <w:bookmarkStart w:id="34" w:name="_Toc431750920"/>
-      <w:bookmarkStart w:id="35" w:name="_Toc431762514"/>
-      <w:bookmarkStart w:id="36" w:name="_Toc435991733"/>
+      <w:bookmarkStart w:id="33" w:name="_Toc431750920"/>
+      <w:bookmarkStart w:id="34" w:name="_Toc431762514"/>
+      <w:bookmarkStart w:id="35" w:name="_Toc435991733"/>
       <w:r>
         <w:t>References</w:t>
       </w:r>
+      <w:bookmarkEnd w:id="33"/>
       <w:bookmarkEnd w:id="34"/>
       <w:bookmarkEnd w:id="35"/>
-      <w:bookmarkEnd w:id="36"/>
     </w:p>
     <w:p>
       <w:pPr>
@@ -4604,11 +4602,11 @@
       <w:pPr>
         <w:pStyle w:val="Heading2"/>
       </w:pPr>
-      <w:bookmarkStart w:id="37" w:name="_Toc435991734"/>
+      <w:bookmarkStart w:id="36" w:name="_Toc435991734"/>
       <w:r>
         <w:t>Overview</w:t>
       </w:r>
-      <w:bookmarkEnd w:id="37"/>
+      <w:bookmarkEnd w:id="36"/>
     </w:p>
     <w:p>
       <w:pPr>
@@ -4643,51 +4641,51 @@
         <w:spacing w:before="0" w:after="200"/>
         <w:contextualSpacing/>
       </w:pPr>
-      <w:bookmarkStart w:id="38" w:name="_Toc434658785"/>
-      <w:bookmarkStart w:id="39" w:name="_Toc435991735"/>
+      <w:bookmarkStart w:id="37" w:name="_Toc434658785"/>
+      <w:bookmarkStart w:id="38" w:name="_Toc435991735"/>
       <w:r>
         <w:t>Application Framework</w:t>
       </w:r>
+      <w:bookmarkEnd w:id="37"/>
       <w:bookmarkEnd w:id="38"/>
+    </w:p>
+    <w:p>
+      <w:pPr>
+        <w:keepNext/>
+        <w:keepLines/>
+      </w:pPr>
+      <w:r>
+        <w:t>The application is designed to work with the Microsoft ASP.NET MVC web application framework. This framework uses the Microsoft .NET Framework and Common Language Runtime languages (specifically C#)</w:t>
+      </w:r>
+    </w:p>
+    <w:p>
+      <w:pPr>
+        <w:keepNext/>
+        <w:keepLines/>
+      </w:pPr>
+      <w:r>
+        <w:t>Using ASP.NET MVC helps guide the design process. The framework takes ideas from the traditional design patterns of Model-View-Controllers and bootstraps a web application allowing for simple design and allows us to leverage a lot of hard work done by people with far more expertise in web application framework development.</w:t>
+      </w:r>
+    </w:p>
+    <w:p>
+      <w:pPr>
+        <w:pStyle w:val="Heading1"/>
+      </w:pPr>
+      <w:bookmarkStart w:id="39" w:name="_Toc435991736"/>
+      <w:r>
+        <w:t>System Architecture Description</w:t>
+      </w:r>
       <w:bookmarkEnd w:id="39"/>
     </w:p>
     <w:p>
       <w:pPr>
-        <w:keepNext/>
-        <w:keepLines/>
-      </w:pPr>
-      <w:r>
-        <w:t>The application is designed to work with the Microsoft ASP.NET MVC web application framework. This framework uses the Microsoft .NET Framework and Common Language Runtime languages (specifically C#)</w:t>
-      </w:r>
-    </w:p>
-    <w:p>
-      <w:pPr>
-        <w:keepNext/>
-        <w:keepLines/>
-      </w:pPr>
-      <w:r>
-        <w:t>Using ASP.NET MVC helps guide the design process. The framework takes ideas from the traditional design patterns of Model-View-Controllers and bootstraps a web application allowing for simple design and allows us to leverage a lot of hard work done by people with far more expertise in web application framework development.</w:t>
-      </w:r>
-    </w:p>
-    <w:p>
-      <w:pPr>
-        <w:pStyle w:val="Heading1"/>
-      </w:pPr>
-      <w:bookmarkStart w:id="40" w:name="_Toc435991736"/>
-      <w:r>
-        <w:t>System Architecture Description</w:t>
+        <w:pStyle w:val="Heading2"/>
+      </w:pPr>
+      <w:bookmarkStart w:id="40" w:name="_Toc435991737"/>
+      <w:r>
+        <w:t>Overview of Components</w:t>
       </w:r>
       <w:bookmarkEnd w:id="40"/>
-    </w:p>
-    <w:p>
-      <w:pPr>
-        <w:pStyle w:val="Heading2"/>
-      </w:pPr>
-      <w:bookmarkStart w:id="41" w:name="_Toc435991737"/>
-      <w:r>
-        <w:t>Overview of Components</w:t>
-      </w:r>
-      <w:bookmarkEnd w:id="41"/>
     </w:p>
     <w:p>
       <w:pPr>
@@ -4915,35 +4913,35 @@
       <w:pPr>
         <w:pStyle w:val="Heading2"/>
       </w:pPr>
-      <w:bookmarkStart w:id="42" w:name="_Toc435991738"/>
+      <w:bookmarkStart w:id="41" w:name="_Toc435991738"/>
       <w:r>
         <w:lastRenderedPageBreak/>
         <w:t>Structure and Relationships</w:t>
       </w:r>
+      <w:bookmarkEnd w:id="41"/>
+    </w:p>
+    <w:p>
+      <w:pPr>
+        <w:pStyle w:val="ListParagraph"/>
+        <w:keepNext/>
+        <w:keepLines/>
+        <w:ind w:left="0"/>
+      </w:pPr>
+      <w:r>
+        <w:t>The following section is intended to describe the major features of the UAH Fit Vault system.  Each feature shall contain a brief summary of the feature and information about how the feature will be implemented within the system.  There will also be an accompanying sequence diagram to help visualize the relationship between the various system components needed to satisfy the feature’s functionality.</w:t>
+      </w:r>
+    </w:p>
+    <w:p>
+      <w:pPr>
+        <w:pStyle w:val="Heading3"/>
+        <w:keepNext/>
+        <w:keepLines/>
+      </w:pPr>
+      <w:bookmarkStart w:id="42" w:name="_Toc435991739"/>
+      <w:r>
+        <w:t>Data Ingestion</w:t>
+      </w:r>
       <w:bookmarkEnd w:id="42"/>
-    </w:p>
-    <w:p>
-      <w:pPr>
-        <w:pStyle w:val="ListParagraph"/>
-        <w:keepNext/>
-        <w:keepLines/>
-        <w:ind w:left="0"/>
-      </w:pPr>
-      <w:r>
-        <w:t>The following section is intended to describe the major features of the UAH Fit Vault system.  Each feature shall contain a brief summary of the feature and information about how the feature will be implemented within the system.  There will also be an accompanying sequence diagram to help visualize the relationship between the various system components needed to satisfy the feature’s functionality.</w:t>
-      </w:r>
-    </w:p>
-    <w:p>
-      <w:pPr>
-        <w:pStyle w:val="Heading3"/>
-        <w:keepNext/>
-        <w:keepLines/>
-      </w:pPr>
-      <w:bookmarkStart w:id="43" w:name="_Toc435991739"/>
-      <w:r>
-        <w:t>Data Ingestion</w:t>
-      </w:r>
-      <w:bookmarkEnd w:id="43"/>
     </w:p>
     <w:p>
       <w:pPr>
@@ -5107,12 +5105,12 @@
       <w:pPr>
         <w:pStyle w:val="Heading2"/>
       </w:pPr>
-      <w:bookmarkStart w:id="44" w:name="_Toc435991740"/>
+      <w:bookmarkStart w:id="43" w:name="_Toc435991740"/>
       <w:r>
         <w:lastRenderedPageBreak/>
         <w:t>Database Schema</w:t>
       </w:r>
-      <w:bookmarkEnd w:id="44"/>
+      <w:bookmarkEnd w:id="43"/>
     </w:p>
     <w:p>
       <w:r>
@@ -5192,50 +5190,50 @@
       <w:pPr>
         <w:pStyle w:val="Heading1"/>
       </w:pPr>
-      <w:bookmarkStart w:id="45" w:name="_Toc435991741"/>
+      <w:bookmarkStart w:id="44" w:name="_Toc435991741"/>
       <w:r>
         <w:lastRenderedPageBreak/>
         <w:t>Detailed Description of Components</w:t>
       </w:r>
+      <w:bookmarkEnd w:id="44"/>
+    </w:p>
+    <w:p>
+      <w:pPr>
+        <w:pStyle w:val="Heading2"/>
+      </w:pPr>
+      <w:bookmarkStart w:id="45" w:name="_Toc435991742"/>
+      <w:r>
+        <w:t>Presentation Layer Overview</w:t>
+      </w:r>
       <w:bookmarkEnd w:id="45"/>
     </w:p>
     <w:p>
       <w:pPr>
-        <w:pStyle w:val="Heading2"/>
-      </w:pPr>
-      <w:bookmarkStart w:id="46" w:name="_Toc435991742"/>
-      <w:r>
-        <w:t>Presentation Layer Overview</w:t>
-      </w:r>
+        <w:pStyle w:val="Heading3"/>
+        <w:keepNext/>
+        <w:keepLines/>
+      </w:pPr>
+      <w:bookmarkStart w:id="46" w:name="_Toc435182015"/>
+      <w:bookmarkStart w:id="47" w:name="_Toc435991743"/>
+      <w:r>
+        <w:t>Controllers</w:t>
+      </w:r>
+      <w:bookmarkStart w:id="48" w:name="_UserLoginController"/>
       <w:bookmarkEnd w:id="46"/>
-    </w:p>
-    <w:p>
-      <w:pPr>
-        <w:pStyle w:val="Heading3"/>
-        <w:keepNext/>
-        <w:keepLines/>
-      </w:pPr>
-      <w:bookmarkStart w:id="47" w:name="_Toc435182015"/>
-      <w:bookmarkStart w:id="48" w:name="_Toc435991743"/>
-      <w:r>
-        <w:t>Controllers</w:t>
-      </w:r>
-      <w:bookmarkStart w:id="49" w:name="_UserLoginController"/>
       <w:bookmarkEnd w:id="47"/>
       <w:bookmarkEnd w:id="48"/>
+    </w:p>
+    <w:p>
+      <w:pPr>
+        <w:pStyle w:val="Heading4"/>
+        <w:keepNext/>
+        <w:keepLines/>
+      </w:pPr>
+      <w:r>
+        <w:t>SelectDataController</w:t>
+      </w:r>
+      <w:bookmarkStart w:id="49" w:name="_UserAccountController"/>
       <w:bookmarkEnd w:id="49"/>
-    </w:p>
-    <w:p>
-      <w:pPr>
-        <w:pStyle w:val="Heading4"/>
-        <w:keepNext/>
-        <w:keepLines/>
-      </w:pPr>
-      <w:r>
-        <w:t>SelectDataController</w:t>
-      </w:r>
-      <w:bookmarkStart w:id="50" w:name="_UserAccountController"/>
-      <w:bookmarkEnd w:id="50"/>
     </w:p>
     <w:p>
       <w:pPr>
@@ -5752,17 +5750,16 @@
         <w:keepNext/>
         <w:keepLines/>
       </w:pPr>
-      <w:bookmarkStart w:id="51" w:name="_UserHomeController"/>
-      <w:bookmarkStart w:id="52" w:name="_Toc435182017"/>
+      <w:bookmarkStart w:id="50" w:name="_UserHomeController"/>
+      <w:bookmarkStart w:id="51" w:name="_Toc435182017"/>
+      <w:bookmarkEnd w:id="50"/>
+      <w:r>
+        <w:t>SelectActivity</w:t>
+      </w:r>
+      <w:r>
+        <w:t>Controller</w:t>
+      </w:r>
       <w:bookmarkEnd w:id="51"/>
-      <w:r>
-        <w:lastRenderedPageBreak/>
-        <w:t>SelectActivity</w:t>
-      </w:r>
-      <w:r>
-        <w:t>Controller</w:t>
-      </w:r>
-      <w:bookmarkEnd w:id="52"/>
     </w:p>
     <w:p>
       <w:pPr>
@@ -6541,15 +6538,15 @@
         <w:keepNext/>
         <w:keepLines/>
         <w:rPr>
-          <w:ins w:id="53" w:author="Timothy Wilkins" w:date="2015-11-22T20:46:00Z"/>
-        </w:rPr>
-      </w:pPr>
-      <w:ins w:id="54" w:author="Timothy Wilkins" w:date="2015-11-22T20:47:00Z">
+          <w:ins w:id="52" w:author="Timothy Wilkins" w:date="2015-11-22T20:46:00Z"/>
+        </w:rPr>
+      </w:pPr>
+      <w:ins w:id="53" w:author="Timothy Wilkins" w:date="2015-11-22T20:47:00Z">
         <w:r>
-          <w:t>Login</w:t>
+          <w:t>Account</w:t>
         </w:r>
       </w:ins>
-      <w:ins w:id="55" w:author="Timothy Wilkins" w:date="2015-11-22T20:46:00Z">
+      <w:ins w:id="54" w:author="Timothy Wilkins" w:date="2015-11-22T20:46:00Z">
         <w:r>
           <w:t>Controller</w:t>
         </w:r>
@@ -6561,17 +6558,22 @@
         <w:keepLines/>
         <w:spacing w:after="0" w:line="240" w:lineRule="auto"/>
         <w:rPr>
-          <w:ins w:id="56" w:author="Timothy Wilkins" w:date="2015-11-22T20:46:00Z"/>
-        </w:rPr>
-      </w:pPr>
-      <w:ins w:id="57" w:author="Timothy Wilkins" w:date="2015-11-22T20:46:00Z">
+          <w:ins w:id="55" w:author="Timothy Wilkins" w:date="2015-11-22T20:46:00Z"/>
+        </w:rPr>
+      </w:pPr>
+      <w:ins w:id="56" w:author="Timothy Wilkins" w:date="2015-11-22T20:46:00Z">
         <w:r>
           <w:t>This class is responsible for</w:t>
         </w:r>
       </w:ins>
-      <w:ins w:id="58" w:author="Timothy Wilkins" w:date="2015-11-22T20:47:00Z">
+      <w:ins w:id="57" w:author="Timothy Wilkins" w:date="2015-11-22T20:47:00Z">
         <w:r>
-          <w:t xml:space="preserve"> authenticating a user</w:t>
+          <w:t xml:space="preserve"> user</w:t>
+        </w:r>
+      </w:ins>
+      <w:ins w:id="58" w:author="Timothy Wilkins" w:date="2015-11-22T21:29:00Z">
+        <w:r>
+          <w:t xml:space="preserve"> accounts</w:t>
         </w:r>
       </w:ins>
       <w:ins w:id="59" w:author="Timothy Wilkins" w:date="2015-11-22T20:46:00Z">
@@ -6903,7 +6905,7 @@
         </w:numPr>
         <w:spacing w:after="0" w:line="240" w:lineRule="auto"/>
         <w:rPr>
-          <w:ins w:id="94" w:author="Timothy Wilkins" w:date="2015-11-22T20:46:00Z"/>
+          <w:ins w:id="94" w:author="Timothy Wilkins" w:date="2015-11-22T21:48:00Z"/>
         </w:rPr>
       </w:pPr>
       <w:ins w:id="95" w:author="Timothy Wilkins" w:date="2015-11-22T20:56:00Z">
@@ -6926,8 +6928,151 @@
       <w:pPr>
         <w:keepNext/>
         <w:keepLines/>
-        <w:rPr>
-          <w:del w:id="98" w:author="Timothy Wilkins" w:date="2015-11-22T20:53:00Z"/>
+        <w:spacing w:after="0" w:line="240" w:lineRule="auto"/>
+        <w:rPr>
+          <w:ins w:id="98" w:author="Timothy Wilkins" w:date="2015-11-22T21:48:00Z"/>
+        </w:rPr>
+        <w:pPrChange w:id="99" w:author="Timothy Wilkins" w:date="2015-11-22T21:48:00Z">
+          <w:pPr>
+            <w:pStyle w:val="ListParagraph"/>
+            <w:keepNext/>
+            <w:keepLines/>
+            <w:numPr>
+              <w:ilvl w:val="1"/>
+              <w:numId w:val="7"/>
+            </w:numPr>
+            <w:spacing w:after="0" w:line="240" w:lineRule="auto"/>
+            <w:ind w:left="2520" w:hanging="360"/>
+          </w:pPr>
+        </w:pPrChange>
+      </w:pPr>
+    </w:p>
+    <w:p>
+      <w:pPr>
+        <w:pStyle w:val="ListParagraph"/>
+        <w:keepNext/>
+        <w:keepLines/>
+        <w:numPr>
+          <w:ilvl w:val="0"/>
+          <w:numId w:val="7"/>
+        </w:numPr>
+        <w:spacing w:after="0" w:line="240" w:lineRule="auto"/>
+        <w:rPr>
+          <w:ins w:id="100" w:author="Timothy Wilkins" w:date="2015-11-22T21:49:00Z"/>
+        </w:rPr>
+        <w:pPrChange w:id="101" w:author="Timothy Wilkins" w:date="2015-11-22T21:48:00Z">
+          <w:pPr>
+            <w:pStyle w:val="ListParagraph"/>
+            <w:keepNext/>
+            <w:keepLines/>
+            <w:numPr>
+              <w:ilvl w:val="1"/>
+              <w:numId w:val="7"/>
+            </w:numPr>
+            <w:spacing w:after="0" w:line="240" w:lineRule="auto"/>
+            <w:ind w:left="2520" w:hanging="360"/>
+          </w:pPr>
+        </w:pPrChange>
+      </w:pPr>
+      <w:ins w:id="102" w:author="Timothy Wilkins" w:date="2015-11-22T21:49:00Z">
+        <w:r>
+          <w:rPr>
+            <w:b/>
+            <w:rPrChange w:id="103" w:author="Timothy Wilkins" w:date="2015-11-22T21:50:00Z">
+              <w:rPr/>
+            </w:rPrChange>
+          </w:rPr>
+          <w:t>Public ActionResult</w:t>
+        </w:r>
+        <w:r>
+          <w:t xml:space="preserve"> Register(</w:t>
+        </w:r>
+      </w:ins>
+      <w:ins w:id="104" w:author="Timothy Wilkins" w:date="2015-11-22T21:50:00Z">
+        <w:r>
+          <w:t>RegisterVIewModel model</w:t>
+        </w:r>
+      </w:ins>
+      <w:bookmarkStart w:id="105" w:name="_GoBack"/>
+      <w:bookmarkEnd w:id="105"/>
+      <w:ins w:id="106" w:author="Timothy Wilkins" w:date="2015-11-22T21:49:00Z">
+        <w:r>
+          <w:t>)</w:t>
+        </w:r>
+      </w:ins>
+    </w:p>
+    <w:p>
+      <w:pPr>
+        <w:pStyle w:val="ListParagraph"/>
+        <w:keepNext/>
+        <w:keepLines/>
+        <w:numPr>
+          <w:ilvl w:val="1"/>
+          <w:numId w:val="7"/>
+        </w:numPr>
+        <w:spacing w:after="0" w:line="240" w:lineRule="auto"/>
+        <w:rPr>
+          <w:ins w:id="107" w:author="Timothy Wilkins" w:date="2015-11-22T21:50:00Z"/>
+        </w:rPr>
+        <w:pPrChange w:id="108" w:author="Timothy Wilkins" w:date="2015-11-22T21:49:00Z">
+          <w:pPr>
+            <w:pStyle w:val="ListParagraph"/>
+            <w:keepNext/>
+            <w:keepLines/>
+            <w:numPr>
+              <w:ilvl w:val="1"/>
+              <w:numId w:val="7"/>
+            </w:numPr>
+            <w:spacing w:after="0" w:line="240" w:lineRule="auto"/>
+            <w:ind w:left="2520" w:hanging="360"/>
+          </w:pPr>
+        </w:pPrChange>
+      </w:pPr>
+      <w:ins w:id="109" w:author="Timothy Wilkins" w:date="2015-11-22T21:50:00Z">
+        <w:r>
+          <w:t>Calls user manager’s create</w:t>
+        </w:r>
+      </w:ins>
+    </w:p>
+    <w:p>
+      <w:pPr>
+        <w:pStyle w:val="ListParagraph"/>
+        <w:keepNext/>
+        <w:keepLines/>
+        <w:numPr>
+          <w:ilvl w:val="1"/>
+          <w:numId w:val="7"/>
+        </w:numPr>
+        <w:spacing w:after="0" w:line="240" w:lineRule="auto"/>
+        <w:rPr>
+          <w:ins w:id="110" w:author="Timothy Wilkins" w:date="2015-11-22T20:46:00Z"/>
+        </w:rPr>
+        <w:pPrChange w:id="111" w:author="Timothy Wilkins" w:date="2015-11-22T21:49:00Z">
+          <w:pPr>
+            <w:pStyle w:val="ListParagraph"/>
+            <w:keepNext/>
+            <w:keepLines/>
+            <w:numPr>
+              <w:ilvl w:val="1"/>
+              <w:numId w:val="7"/>
+            </w:numPr>
+            <w:spacing w:after="0" w:line="240" w:lineRule="auto"/>
+            <w:ind w:left="2520" w:hanging="360"/>
+          </w:pPr>
+        </w:pPrChange>
+      </w:pPr>
+      <w:ins w:id="112" w:author="Timothy Wilkins" w:date="2015-11-22T21:50:00Z">
+        <w:r>
+          <w:t>Returns success</w:t>
+        </w:r>
+      </w:ins>
+    </w:p>
+    <w:p>
+      <w:pPr>
+        <w:keepNext/>
+        <w:keepLines/>
+        <w:rPr>
+          <w:del w:id="113" w:author="Timothy Wilkins" w:date="2015-11-22T20:53:00Z"/>
         </w:rPr>
       </w:pPr>
     </w:p>
@@ -6936,11 +7081,11 @@
         <w:pStyle w:val="Heading2"/>
         <w:spacing w:line="360" w:lineRule="auto"/>
       </w:pPr>
-      <w:bookmarkStart w:id="99" w:name="_Toc435991744"/>
+      <w:bookmarkStart w:id="114" w:name="_Toc435991744"/>
       <w:r>
         <w:t>Business Logic Layer Overview</w:t>
       </w:r>
-      <w:bookmarkEnd w:id="99"/>
+      <w:bookmarkEnd w:id="114"/>
     </w:p>
     <w:p>
       <w:pPr>
@@ -6948,13 +7093,13 @@
         <w:keepNext/>
         <w:keepLines/>
       </w:pPr>
-      <w:bookmarkStart w:id="100" w:name="_Toc435182018"/>
-      <w:bookmarkStart w:id="101" w:name="_Toc435991745"/>
+      <w:bookmarkStart w:id="115" w:name="_Toc435182018"/>
+      <w:bookmarkStart w:id="116" w:name="_Toc435991745"/>
       <w:r>
         <w:t>Entities</w:t>
       </w:r>
-      <w:bookmarkEnd w:id="100"/>
-      <w:bookmarkEnd w:id="101"/>
+      <w:bookmarkEnd w:id="115"/>
+      <w:bookmarkEnd w:id="116"/>
     </w:p>
     <w:p>
       <w:pPr>
@@ -6962,13 +7107,13 @@
         <w:keepNext/>
         <w:keepLines/>
       </w:pPr>
-      <w:bookmarkStart w:id="102" w:name="_Toc435182019"/>
+      <w:bookmarkStart w:id="117" w:name="_Toc435182019"/>
       <w:r>
         <w:t>Activity</w:t>
       </w:r>
-      <w:bookmarkStart w:id="103" w:name="_User"/>
-      <w:bookmarkEnd w:id="102"/>
-      <w:bookmarkEnd w:id="103"/>
+      <w:bookmarkStart w:id="118" w:name="_User"/>
+      <w:bookmarkEnd w:id="117"/>
+      <w:bookmarkEnd w:id="118"/>
     </w:p>
     <w:p>
       <w:pPr>
@@ -7283,7 +7428,6 @@
         <w:rPr>
           <w:b/>
         </w:rPr>
-        <w:lastRenderedPageBreak/>
         <w:t>Constructors:</w:t>
       </w:r>
     </w:p>
@@ -7986,7 +8130,6 @@
         <w:rPr>
           <w:b/>
         </w:rPr>
-        <w:lastRenderedPageBreak/>
         <w:t>Constructors:</w:t>
       </w:r>
     </w:p>
@@ -8692,7 +8835,6 @@
         </w:rPr>
       </w:pPr>
       <w:r>
-        <w:lastRenderedPageBreak/>
         <w:t>Default constructor</w:t>
       </w:r>
     </w:p>
@@ -9325,7 +9467,6 @@
         <w:rPr>
           <w:b/>
         </w:rPr>
-        <w:lastRenderedPageBreak/>
         <w:t>Attributes:</w:t>
       </w:r>
     </w:p>
@@ -10550,7 +10691,6 @@
         <w:spacing w:after="0" w:line="240" w:lineRule="auto"/>
       </w:pPr>
       <w:r>
-        <w:lastRenderedPageBreak/>
         <w:t>Unique id generated by the system for each patient data record.</w:t>
       </w:r>
     </w:p>
@@ -11157,7 +11297,6 @@
         <w:rPr>
           <w:b/>
         </w:rPr>
-        <w:lastRenderedPageBreak/>
         <w:t>Public DateTime</w:t>
       </w:r>
       <w:r>
@@ -12380,7 +12519,6 @@
         </w:rPr>
       </w:pPr>
       <w:r>
-        <w:lastRenderedPageBreak/>
         <w:t>Default constructor</w:t>
       </w:r>
     </w:p>
@@ -12942,7 +13080,6 @@
         <w:rPr>
           <w:b/>
         </w:rPr>
-        <w:lastRenderedPageBreak/>
         <w:t xml:space="preserve">Public DateTime </w:t>
       </w:r>
       <w:r>
@@ -13506,7 +13643,6 @@
         <w:rPr>
           <w:b/>
         </w:rPr>
-        <w:lastRenderedPageBreak/>
         <w:t xml:space="preserve">Public int </w:t>
       </w:r>
       <w:r>
@@ -14084,7 +14220,6 @@
         <w:keepLines/>
       </w:pPr>
       <w:r>
-        <w:lastRenderedPageBreak/>
         <w:t>BasisPeakSummaryData</w:t>
       </w:r>
     </w:p>
@@ -14669,7 +14804,6 @@
         <w:rPr>
           <w:b/>
         </w:rPr>
-        <w:lastRenderedPageBreak/>
         <w:t>&lt;&lt;Entity&gt;&gt;</w:t>
       </w:r>
     </w:p>
@@ -15816,7 +15950,6 @@
         <w:keepLines/>
       </w:pPr>
       <w:r>
-        <w:lastRenderedPageBreak/>
         <w:t>Zephyr</w:t>
       </w:r>
       <w:r>
@@ -16445,7 +16578,6 @@
         <w:keepLines/>
       </w:pPr>
       <w:r>
-        <w:lastRenderedPageBreak/>
         <w:t>T</w:t>
       </w:r>
       <w:r>
@@ -17041,7 +17173,6 @@
         <w:spacing w:after="0" w:line="240" w:lineRule="auto"/>
       </w:pPr>
       <w:r>
-        <w:lastRenderedPageBreak/>
         <w:t>Patient breathing rate amplitude measured by the device at the moment of each data sample.</w:t>
       </w:r>
     </w:p>
@@ -17627,7 +17758,6 @@
         <w:rPr>
           <w:b/>
         </w:rPr>
-        <w:lastRenderedPageBreak/>
         <w:t xml:space="preserve">Public float </w:t>
       </w:r>
       <w:r>
@@ -18213,7 +18343,6 @@
         <w:rPr>
           <w:b/>
         </w:rPr>
-        <w:lastRenderedPageBreak/>
         <w:t xml:space="preserve">Public Guid </w:t>
       </w:r>
       <w:r>
@@ -18371,13 +18500,13 @@
         <w:keepNext/>
         <w:keepLines/>
       </w:pPr>
-      <w:bookmarkStart w:id="104" w:name="_Toc435182020"/>
-      <w:bookmarkStart w:id="105" w:name="_Toc435991746"/>
+      <w:bookmarkStart w:id="119" w:name="_Toc435182020"/>
+      <w:bookmarkStart w:id="120" w:name="_Toc435991746"/>
       <w:r>
         <w:t>Enumerations</w:t>
       </w:r>
-      <w:bookmarkEnd w:id="104"/>
-      <w:bookmarkEnd w:id="105"/>
+      <w:bookmarkEnd w:id="119"/>
+      <w:bookmarkEnd w:id="120"/>
     </w:p>
     <w:p>
       <w:pPr>
@@ -18385,14 +18514,14 @@
         <w:keepNext/>
         <w:keepLines/>
       </w:pPr>
-      <w:bookmarkStart w:id="106" w:name="_Toc435182021"/>
+      <w:bookmarkStart w:id="121" w:name="_Toc435182021"/>
       <w:r>
         <w:t>Activity</w:t>
       </w:r>
       <w:r>
         <w:t>Type</w:t>
       </w:r>
-      <w:bookmarkEnd w:id="106"/>
+      <w:bookmarkEnd w:id="121"/>
     </w:p>
     <w:p>
       <w:pPr>
@@ -19303,7 +19432,6 @@
         <w:ind w:left="1800"/>
       </w:pPr>
       <w:r>
-        <w:lastRenderedPageBreak/>
         <w:t>Idaho</w:t>
       </w:r>
     </w:p>
@@ -19992,7 +20120,6 @@
         <w:ind w:left="1800"/>
       </w:pPr>
       <w:r>
-        <w:lastRenderedPageBreak/>
         <w:t>Eastern Europe</w:t>
       </w:r>
     </w:p>
@@ -20121,11 +20248,11 @@
       <w:pPr>
         <w:pStyle w:val="Heading2"/>
       </w:pPr>
-      <w:bookmarkStart w:id="107" w:name="_Toc435991747"/>
+      <w:bookmarkStart w:id="122" w:name="_Toc435991747"/>
       <w:r>
         <w:t>Data Access Layer Overview</w:t>
       </w:r>
-      <w:bookmarkEnd w:id="107"/>
+      <w:bookmarkEnd w:id="122"/>
     </w:p>
     <w:p>
       <w:pPr>
@@ -20243,16 +20370,16 @@
       </w:rPr>
       <w:fldChar w:fldCharType="separate"/>
     </w:r>
-    <w:ins w:id="17" w:author="Timothy Wilkins" w:date="2015-11-22T18:16:00Z">
+    <w:ins w:id="16" w:author="Timothy Wilkins" w:date="2015-11-22T21:28:00Z">
       <w:r>
         <w:rPr>
           <w:noProof/>
           <w:snapToGrid w:val="0"/>
         </w:rPr>
-        <w:t>6:16:00 PM</w:t>
+        <w:t>9:28:33 PM</w:t>
       </w:r>
     </w:ins>
-    <w:del w:id="18" w:author="Timothy Wilkins" w:date="2015-11-22T18:16:00Z">
+    <w:del w:id="17" w:author="Timothy Wilkins" w:date="2015-11-22T18:16:00Z">
       <w:r>
         <w:rPr>
           <w:noProof/>
@@ -20345,7 +20472,7 @@
         <w:rStyle w:val="PageNumber"/>
         <w:noProof/>
       </w:rPr>
-      <w:t>i</w:t>
+      <w:t>10</w:t>
     </w:r>
     <w:r>
       <w:rPr>
@@ -20443,16 +20570,16 @@
       </w:rPr>
       <w:fldChar w:fldCharType="separate"/>
     </w:r>
-    <w:ins w:id="19" w:author="Timothy Wilkins" w:date="2015-11-22T18:16:00Z">
+    <w:ins w:id="18" w:author="Timothy Wilkins" w:date="2015-11-22T21:28:00Z">
       <w:r>
         <w:rPr>
           <w:noProof/>
           <w:snapToGrid w:val="0"/>
         </w:rPr>
-        <w:t>6:16:00 PM</w:t>
+        <w:t>9:28:33 PM</w:t>
       </w:r>
     </w:ins>
-    <w:del w:id="20" w:author="Timothy Wilkins" w:date="2015-11-22T18:16:00Z">
+    <w:del w:id="19" w:author="Timothy Wilkins" w:date="2015-11-22T18:16:00Z">
       <w:r>
         <w:rPr>
           <w:noProof/>
@@ -20545,7 +20672,7 @@
         <w:rStyle w:val="PageNumber"/>
         <w:noProof/>
       </w:rPr>
-      <w:t xml:space="preserve"> </w:t>
+      <w:t>1</w:t>
     </w:r>
     <w:r>
       <w:rPr>
@@ -24475,7 +24602,7 @@
 </file>
 
 <file path=customXml/itemProps2.xml><?xml version="1.0" encoding="utf-8"?>
-<ds:datastoreItem xmlns:ds="http://schemas.openxmlformats.org/officeDocument/2006/customXml" ds:itemID="{43B28FC2-DFC5-C94E-80B3-84A22C710536}">
+<ds:datastoreItem xmlns:ds="http://schemas.openxmlformats.org/officeDocument/2006/customXml" ds:itemID="{E41432D8-4211-824E-824A-BA884B8524E2}">
   <ds:schemaRefs>
     <ds:schemaRef ds:uri="http://schemas.openxmlformats.org/officeDocument/2006/bibliography"/>
   </ds:schemaRefs>

</xml_diff>